<commit_message>
16th in the final report
</commit_message>
<xml_diff>
--- a/Submission document.docx
+++ b/Submission document.docx
@@ -528,11 +528,15 @@
         <w:jc w:val="both"/>
         <w:rPr>
           <w:rFonts w:ascii="Times New Roman" w:hAnsi="Times New Roman" w:cs="Times New Roman"/>
-        </w:rPr>
-      </w:pPr>
-      <w:r>
-        <w:rPr>
-          <w:rFonts w:ascii="Times New Roman" w:hAnsi="Times New Roman" w:cs="Times New Roman"/>
+          <w:sz w:val="24"/>
+          <w:szCs w:val="24"/>
+        </w:rPr>
+      </w:pPr>
+      <w:r>
+        <w:rPr>
+          <w:rFonts w:ascii="Times New Roman" w:hAnsi="Times New Roman" w:cs="Times New Roman"/>
+          <w:sz w:val="24"/>
+          <w:szCs w:val="24"/>
         </w:rPr>
         <w:t xml:space="preserve">Answer: So, the explanation may be given based on two arguments. First: the difference in their computations, and it provides the information about the difference between degree, and eigenvector centralities. </w:t>
       </w:r>
@@ -540,6 +544,8 @@
       <w:r>
         <w:rPr>
           <w:rFonts w:ascii="Times New Roman" w:hAnsi="Times New Roman" w:cs="Times New Roman"/>
+          <w:sz w:val="24"/>
+          <w:szCs w:val="24"/>
         </w:rPr>
         <w:t>With regard to</w:t>
       </w:r>
@@ -547,6 +553,8 @@
       <w:r>
         <w:rPr>
           <w:rFonts w:ascii="Times New Roman" w:hAnsi="Times New Roman" w:cs="Times New Roman"/>
+          <w:sz w:val="24"/>
+          <w:szCs w:val="24"/>
         </w:rPr>
         <w:t xml:space="preserve"> similar “most-central” nodes for closeness and betweenness it is the fact that computations of both involve the shortest distances between the nodes.</w:t>
       </w:r>
@@ -557,11 +565,15 @@
         <w:jc w:val="both"/>
         <w:rPr>
           <w:rFonts w:ascii="Times New Roman" w:hAnsi="Times New Roman" w:cs="Times New Roman"/>
-        </w:rPr>
-      </w:pPr>
-      <w:r>
-        <w:rPr>
-          <w:rFonts w:ascii="Times New Roman" w:hAnsi="Times New Roman" w:cs="Times New Roman"/>
+          <w:sz w:val="24"/>
+          <w:szCs w:val="24"/>
+        </w:rPr>
+      </w:pPr>
+      <w:r>
+        <w:rPr>
+          <w:rFonts w:ascii="Times New Roman" w:hAnsi="Times New Roman" w:cs="Times New Roman"/>
+          <w:sz w:val="24"/>
+          <w:szCs w:val="24"/>
         </w:rPr>
         <w:br/>
         <w:t>What is more, we can think in terms of the interpretations of those centralities for degree, betweenness, closeness and eigenvectors which can be popularity of the node, brokerage of the node, the possibility to reach every other node, and the amount of influence of the node, respectively. We can see that in the networks of the real world the biggest popularity, for instance, does not imply the most influence, brokerage, or accessibility. Influence, on the other hand does not bring other concepts. However, the degree of brokerage is highly related to the ability to reach others, because a “node” would be chosen as broker only if the path through him/her is the shortest one.</w:t>
@@ -573,6 +585,8 @@
         <w:jc w:val="both"/>
         <w:rPr>
           <w:rFonts w:ascii="Times New Roman" w:hAnsi="Times New Roman" w:cs="Times New Roman"/>
+          <w:sz w:val="24"/>
+          <w:szCs w:val="24"/>
         </w:rPr>
       </w:pPr>
     </w:p>
@@ -598,7 +612,6 @@
           <w:u w:val="single"/>
           <w:lang w:val="fr-FR"/>
         </w:rPr>
-        <w:lastRenderedPageBreak/>
         <w:t>Question 2 (5 points</w:t>
       </w:r>
       <w:proofErr w:type="gramStart"/>
@@ -669,6 +682,8 @@
         <w:rPr>
           <w:rFonts w:ascii="Times New Roman" w:hAnsi="Times New Roman" w:cs="Times New Roman"/>
           <w:noProof/>
+          <w:sz w:val="24"/>
+          <w:szCs w:val="24"/>
           <w:u w:val="single"/>
         </w:rPr>
       </w:pPr>
@@ -677,24 +692,32 @@
           <w:rFonts w:ascii="Times New Roman" w:hAnsi="Times New Roman" w:cs="Times New Roman"/>
           <w:i/>
           <w:iCs/>
+          <w:sz w:val="24"/>
+          <w:szCs w:val="24"/>
         </w:rPr>
         <w:t>Answer:</w:t>
       </w:r>
       <w:r>
         <w:rPr>
           <w:rFonts w:ascii="Times New Roman" w:hAnsi="Times New Roman" w:cs="Times New Roman"/>
+          <w:sz w:val="24"/>
+          <w:szCs w:val="24"/>
         </w:rPr>
         <w:t xml:space="preserve"> In Highschool data</w:t>
       </w:r>
       <w:r>
         <w:rPr>
           <w:rFonts w:ascii="Times New Roman" w:hAnsi="Times New Roman" w:cs="Times New Roman"/>
+          <w:sz w:val="24"/>
+          <w:szCs w:val="24"/>
         </w:rPr>
         <w:t xml:space="preserve"> (see Fig. 2)</w:t>
       </w:r>
       <w:r>
         <w:rPr>
           <w:rFonts w:ascii="Times New Roman" w:hAnsi="Times New Roman" w:cs="Times New Roman"/>
+          <w:sz w:val="24"/>
+          <w:szCs w:val="24"/>
         </w:rPr>
         <w:t xml:space="preserve"> there is a strong correlation above 0,8 between degree and every other centrality. What should be noted is that for every pair of centralities with degree there is a threshold of the number of connected nodes at which the overall linear trend changes: around 5 nodes in the pair with closeness, at 10 nodes in the pair with betweenness, and around 12 in the pair with eigen centrality.</w:t>
       </w:r>
@@ -712,9 +735,9 @@
           <w:noProof/>
         </w:rPr>
         <w:drawing>
-          <wp:inline distT="0" distB="0" distL="0" distR="0" wp14:anchorId="5BDB2398" wp14:editId="5A6E40E0">
-            <wp:extent cx="4101755" cy="2544417"/>
-            <wp:effectExtent l="0" t="0" r="635" b="0"/>
+          <wp:inline distT="0" distB="0" distL="0" distR="0" wp14:anchorId="5BDB2398" wp14:editId="5E93F403">
+            <wp:extent cx="3735017" cy="2316920"/>
+            <wp:effectExtent l="0" t="0" r="0" b="0"/>
             <wp:docPr id="8" name="Picture 8" descr="Chart, line chart&#10;&#10;Description automatically generated"/>
             <wp:cNvGraphicFramePr>
               <a:graphicFrameLocks xmlns:a="http://schemas.openxmlformats.org/drawingml/2006/main" noChangeAspect="1"/>
@@ -740,7 +763,7 @@
                   <pic:spPr bwMode="auto">
                     <a:xfrm>
                       <a:off x="0" y="0"/>
-                      <a:ext cx="4155756" cy="2577915"/>
+                      <a:ext cx="3789746" cy="2350869"/>
                     </a:xfrm>
                     <a:prstGeom prst="rect">
                       <a:avLst/>
@@ -3476,76 +3499,7 @@
     <w:p>
       <w:pPr>
         <w:pStyle w:val="ListParagraph"/>
-        <w:numPr>
-          <w:ilvl w:val="0"/>
-          <w:numId w:val="4"/>
-        </w:numPr>
         <w:spacing w:after="0" w:line="240" w:lineRule="auto"/>
-        <w:jc w:val="both"/>
-        <w:rPr>
-          <w:rFonts w:ascii="Times New Roman" w:eastAsia="Times New Roman" w:hAnsi="Times New Roman" w:cs="Times New Roman"/>
-          <w:color w:val="000000"/>
-          <w:sz w:val="24"/>
-          <w:szCs w:val="24"/>
-          <w:lang w:val="en-NL" w:eastAsia="en-GB"/>
-        </w:rPr>
-      </w:pPr>
-      <w:r>
-        <w:rPr>
-          <w:rFonts w:ascii="Times New Roman" w:eastAsia="Times New Roman" w:hAnsi="Times New Roman" w:cs="Times New Roman"/>
-          <w:color w:val="000000"/>
-          <w:sz w:val="24"/>
-          <w:szCs w:val="24"/>
-          <w:lang w:val="en-NL" w:eastAsia="en-GB"/>
-        </w:rPr>
-        <w:t>The algorithm will start by randomly ordering all the nodes in the network in the modularity optimization phase. Then it will optimize modularity by merging communities of nodes </w:t>
-      </w:r>
-      <w:r>
-        <w:rPr>
-          <w:rFonts w:ascii="Times New Roman" w:eastAsia="Times New Roman" w:hAnsi="Times New Roman" w:cs="Times New Roman"/>
-          <w:color w:val="000000"/>
-          <w:sz w:val="24"/>
-          <w:szCs w:val="24"/>
-          <w:lang w:eastAsia="en-GB"/>
-        </w:rPr>
-        <w:t xml:space="preserve">as on the Fig. </w:t>
-      </w:r>
-      <w:r>
-        <w:rPr>
-          <w:rFonts w:ascii="Times New Roman" w:eastAsia="Times New Roman" w:hAnsi="Times New Roman" w:cs="Times New Roman"/>
-          <w:color w:val="000000"/>
-          <w:sz w:val="24"/>
-          <w:szCs w:val="24"/>
-          <w:lang w:eastAsia="en-GB"/>
-        </w:rPr>
-        <w:t>6</w:t>
-      </w:r>
-      <w:r>
-        <w:rPr>
-          <w:rFonts w:ascii="Times New Roman" w:eastAsia="Times New Roman" w:hAnsi="Times New Roman" w:cs="Times New Roman"/>
-          <w:color w:val="000000"/>
-          <w:sz w:val="24"/>
-          <w:szCs w:val="24"/>
-          <w:lang w:eastAsia="en-GB"/>
-        </w:rPr>
-        <w:t xml:space="preserve"> </w:t>
-      </w:r>
-      <w:r>
-        <w:rPr>
-          <w:rFonts w:ascii="Times New Roman" w:eastAsia="Times New Roman" w:hAnsi="Times New Roman" w:cs="Times New Roman"/>
-          <w:color w:val="000000"/>
-          <w:sz w:val="24"/>
-          <w:szCs w:val="24"/>
-          <w:lang w:val="en-NL" w:eastAsia="en-GB"/>
-        </w:rPr>
-        <w:t>until no significant increase in modularity is reached.</w:t>
-      </w:r>
-    </w:p>
-    <w:p>
-      <w:pPr>
-        <w:pStyle w:val="ListParagraph"/>
-        <w:spacing w:after="0" w:line="240" w:lineRule="auto"/>
-        <w:ind w:left="1800"/>
         <w:jc w:val="both"/>
         <w:rPr>
           <w:rFonts w:ascii="Times New Roman" w:eastAsia="Times New Roman" w:hAnsi="Times New Roman" w:cs="Times New Roman"/>
@@ -3561,9 +3515,94 @@
         <w:pStyle w:val="ListParagraph"/>
         <w:numPr>
           <w:ilvl w:val="0"/>
-          <w:numId w:val="4"/>
+          <w:numId w:val="21"/>
         </w:numPr>
         <w:spacing w:after="0" w:line="240" w:lineRule="auto"/>
+        <w:ind w:left="360"/>
+        <w:jc w:val="both"/>
+        <w:rPr>
+          <w:rFonts w:ascii="Times New Roman" w:eastAsia="Times New Roman" w:hAnsi="Times New Roman" w:cs="Times New Roman"/>
+          <w:color w:val="000000"/>
+          <w:sz w:val="24"/>
+          <w:szCs w:val="24"/>
+          <w:lang w:val="en-NL" w:eastAsia="en-GB"/>
+        </w:rPr>
+      </w:pPr>
+      <w:r>
+        <w:rPr>
+          <w:rFonts w:ascii="Times New Roman" w:eastAsia="Times New Roman" w:hAnsi="Times New Roman" w:cs="Times New Roman"/>
+          <w:color w:val="000000"/>
+          <w:sz w:val="24"/>
+          <w:szCs w:val="24"/>
+          <w:lang w:val="en-NL" w:eastAsia="en-GB"/>
+        </w:rPr>
+        <w:t>The algorithm will start by randomly ordering all the nodes in the network in the modularity optimization phase. Then it will optimize modularity by merging communities of nodes </w:t>
+      </w:r>
+      <w:r>
+        <w:rPr>
+          <w:rFonts w:ascii="Times New Roman" w:eastAsia="Times New Roman" w:hAnsi="Times New Roman" w:cs="Times New Roman"/>
+          <w:color w:val="000000"/>
+          <w:sz w:val="24"/>
+          <w:szCs w:val="24"/>
+          <w:lang w:eastAsia="en-GB"/>
+        </w:rPr>
+        <w:t xml:space="preserve">as on the Fig. </w:t>
+      </w:r>
+      <w:r>
+        <w:rPr>
+          <w:rFonts w:ascii="Times New Roman" w:eastAsia="Times New Roman" w:hAnsi="Times New Roman" w:cs="Times New Roman"/>
+          <w:color w:val="000000"/>
+          <w:sz w:val="24"/>
+          <w:szCs w:val="24"/>
+          <w:lang w:eastAsia="en-GB"/>
+        </w:rPr>
+        <w:t>6</w:t>
+      </w:r>
+      <w:r>
+        <w:rPr>
+          <w:rFonts w:ascii="Times New Roman" w:eastAsia="Times New Roman" w:hAnsi="Times New Roman" w:cs="Times New Roman"/>
+          <w:color w:val="000000"/>
+          <w:sz w:val="24"/>
+          <w:szCs w:val="24"/>
+          <w:lang w:eastAsia="en-GB"/>
+        </w:rPr>
+        <w:t xml:space="preserve"> </w:t>
+      </w:r>
+      <w:r>
+        <w:rPr>
+          <w:rFonts w:ascii="Times New Roman" w:eastAsia="Times New Roman" w:hAnsi="Times New Roman" w:cs="Times New Roman"/>
+          <w:color w:val="000000"/>
+          <w:sz w:val="24"/>
+          <w:szCs w:val="24"/>
+          <w:lang w:val="en-NL" w:eastAsia="en-GB"/>
+        </w:rPr>
+        <w:t>until no significant increase in modularity is reached.</w:t>
+      </w:r>
+    </w:p>
+    <w:p>
+      <w:pPr>
+        <w:pStyle w:val="ListParagraph"/>
+        <w:spacing w:after="0" w:line="240" w:lineRule="auto"/>
+        <w:ind w:left="0"/>
+        <w:jc w:val="both"/>
+        <w:rPr>
+          <w:rFonts w:ascii="Times New Roman" w:eastAsia="Times New Roman" w:hAnsi="Times New Roman" w:cs="Times New Roman"/>
+          <w:color w:val="000000"/>
+          <w:sz w:val="24"/>
+          <w:szCs w:val="24"/>
+          <w:lang w:val="en-NL" w:eastAsia="en-GB"/>
+        </w:rPr>
+      </w:pPr>
+    </w:p>
+    <w:p>
+      <w:pPr>
+        <w:pStyle w:val="ListParagraph"/>
+        <w:numPr>
+          <w:ilvl w:val="0"/>
+          <w:numId w:val="21"/>
+        </w:numPr>
+        <w:spacing w:after="0" w:line="240" w:lineRule="auto"/>
+        <w:ind w:left="360"/>
         <w:jc w:val="both"/>
         <w:rPr>
           <w:rFonts w:ascii="Times New Roman" w:eastAsia="Times New Roman" w:hAnsi="Times New Roman" w:cs="Times New Roman"/>
@@ -5093,21 +5132,33 @@
         </w:rPr>
         <w:t xml:space="preserve"> The relationship was already </w:t>
       </w:r>
-      <w:proofErr w:type="gramStart"/>
-      <w:r>
-        <w:rPr>
-          <w:rFonts w:ascii="Times New Roman" w:hAnsi="Times New Roman" w:cs="Times New Roman"/>
-          <w:color w:val="000000" w:themeColor="text1"/>
-        </w:rPr>
-        <w:t>described,</w:t>
-      </w:r>
-      <w:proofErr w:type="gramEnd"/>
-      <w:r>
-        <w:rPr>
-          <w:rFonts w:ascii="Times New Roman" w:hAnsi="Times New Roman" w:cs="Times New Roman"/>
-          <w:color w:val="000000" w:themeColor="text1"/>
-        </w:rPr>
-        <w:t xml:space="preserve"> thus we will leave the quote from previous part where it was: </w:t>
+      <w:r>
+        <w:rPr>
+          <w:rFonts w:ascii="Times New Roman" w:hAnsi="Times New Roman" w:cs="Times New Roman"/>
+          <w:color w:val="000000" w:themeColor="text1"/>
+        </w:rPr>
+        <w:t>described;</w:t>
+      </w:r>
+      <w:r>
+        <w:rPr>
+          <w:rFonts w:ascii="Times New Roman" w:hAnsi="Times New Roman" w:cs="Times New Roman"/>
+          <w:color w:val="000000" w:themeColor="text1"/>
+        </w:rPr>
+        <w:t xml:space="preserve"> thus</w:t>
+      </w:r>
+      <w:r>
+        <w:rPr>
+          <w:rFonts w:ascii="Times New Roman" w:hAnsi="Times New Roman" w:cs="Times New Roman"/>
+          <w:color w:val="000000" w:themeColor="text1"/>
+        </w:rPr>
+        <w:t>,</w:t>
+      </w:r>
+      <w:r>
+        <w:rPr>
+          <w:rFonts w:ascii="Times New Roman" w:hAnsi="Times New Roman" w:cs="Times New Roman"/>
+          <w:color w:val="000000" w:themeColor="text1"/>
+        </w:rPr>
+        <w:t xml:space="preserve"> we will leave the quote from previous part where it was: </w:t>
       </w:r>
     </w:p>
     <w:p>
@@ -13463,13 +13514,15 @@
           <w:rFonts w:ascii="Times New Roman" w:hAnsi="Times New Roman" w:cs="Times New Roman"/>
           <w:sz w:val="24"/>
           <w:szCs w:val="24"/>
-        </w:rPr>
-      </w:pPr>
-      <w:r>
-        <w:rPr>
-          <w:rFonts w:ascii="Times New Roman" w:hAnsi="Times New Roman" w:cs="Times New Roman"/>
-          <w:sz w:val="24"/>
-          <w:szCs w:val="24"/>
+          <w:u w:val="single"/>
+        </w:rPr>
+      </w:pPr>
+      <w:r>
+        <w:rPr>
+          <w:rFonts w:ascii="Times New Roman" w:hAnsi="Times New Roman" w:cs="Times New Roman"/>
+          <w:sz w:val="24"/>
+          <w:szCs w:val="24"/>
+          <w:u w:val="single"/>
         </w:rPr>
         <w:t xml:space="preserve">An arbitrary assumption about the thresholds of each node in the Highschool network has been made, which can be found in the “Highschool_network_att.csv”. Build a threshold model according to the above model description and the predefined thresholds of each node, answer the following questions </w:t>
       </w:r>
@@ -13519,6 +13572,40 @@
       <w:pPr>
         <w:pStyle w:val="NoSpacing"/>
         <w:rPr>
+          <w:rFonts w:ascii="Times New Roman" w:hAnsi="Times New Roman" w:cs="Times New Roman"/>
+          <w:i/>
+          <w:iCs/>
+          <w:sz w:val="24"/>
+          <w:szCs w:val="24"/>
+        </w:rPr>
+      </w:pPr>
+      <w:r>
+        <w:rPr>
+          <w:rFonts w:ascii="Times New Roman" w:hAnsi="Times New Roman" w:cs="Times New Roman"/>
+          <w:i/>
+          <w:iCs/>
+          <w:sz w:val="24"/>
+          <w:szCs w:val="24"/>
+          <w:lang w:val="en-US"/>
+        </w:rPr>
+        <w:t>Answer</w:t>
+      </w:r>
+      <w:r>
+        <w:rPr>
+          <w:rFonts w:ascii="Times New Roman" w:hAnsi="Times New Roman" w:cs="Times New Roman"/>
+          <w:i/>
+          <w:iCs/>
+          <w:sz w:val="24"/>
+          <w:szCs w:val="24"/>
+          <w:lang w:val="en-US"/>
+        </w:rPr>
+        <w:t>:</w:t>
+      </w:r>
+    </w:p>
+    <w:p>
+      <w:pPr>
+        <w:pStyle w:val="NoSpacing"/>
+        <w:rPr>
           <w:sz w:val="36"/>
           <w:szCs w:val="36"/>
           <w:lang w:val="en-US"/>
@@ -14075,6 +14162,739 @@
           <w:rFonts w:ascii="Helvetica" w:hAnsi="Helvetica"/>
           <w:u w:val="single"/>
         </w:rPr>
+        <w:t>Question 15 (6 points) :</w:t>
+      </w:r>
+    </w:p>
+    <w:p>
+      <w:pPr>
+        <w:rPr>
+          <w:rFonts w:ascii="Helvetica" w:hAnsi="Helvetica"/>
+          <w:u w:val="single"/>
+        </w:rPr>
+      </w:pPr>
+      <w:r>
+        <w:rPr>
+          <w:rFonts w:ascii="Helvetica" w:hAnsi="Helvetica"/>
+          <w:u w:val="single"/>
+        </w:rPr>
+        <w:t>Apply the empirical distribution of the threshold of students in this class to the Highschool network, and answer the following questions:</w:t>
+      </w:r>
+    </w:p>
+    <w:p>
+      <w:pPr>
+        <w:pStyle w:val="ListParagraph"/>
+        <w:numPr>
+          <w:ilvl w:val="0"/>
+          <w:numId w:val="19"/>
+        </w:numPr>
+        <w:rPr>
+          <w:rFonts w:ascii="Helvetica" w:hAnsi="Helvetica"/>
+          <w:u w:val="single"/>
+        </w:rPr>
+      </w:pPr>
+      <w:r>
+        <w:rPr>
+          <w:rFonts w:ascii="Helvetica" w:hAnsi="Helvetica"/>
+          <w:u w:val="single"/>
+        </w:rPr>
+        <w:t xml:space="preserve">How are you going to do it? Explain your method into steps. </w:t>
+      </w:r>
+    </w:p>
+    <w:p>
+      <w:pPr>
+        <w:pStyle w:val="NoSpacing"/>
+        <w:keepNext/>
+        <w:ind w:left="1080"/>
+        <w:rPr>
+          <w:rFonts w:ascii="Times New Roman" w:hAnsi="Times New Roman" w:cs="Times New Roman"/>
+          <w:sz w:val="24"/>
+          <w:szCs w:val="24"/>
+          <w:lang w:val="en-US"/>
+        </w:rPr>
+      </w:pPr>
+      <w:r>
+        <w:rPr>
+          <w:rFonts w:ascii="Times New Roman" w:hAnsi="Times New Roman" w:cs="Times New Roman"/>
+          <w:sz w:val="24"/>
+          <w:szCs w:val="24"/>
+          <w:lang w:val="en-US"/>
+        </w:rPr>
+        <w:t>We</w:t>
+      </w:r>
+      <w:r>
+        <w:rPr>
+          <w:rFonts w:ascii="Times New Roman" w:hAnsi="Times New Roman" w:cs="Times New Roman"/>
+          <w:sz w:val="24"/>
+          <w:szCs w:val="24"/>
+          <w:lang w:val="en-US"/>
+        </w:rPr>
+        <w:t xml:space="preserve"> used the distribution in the csv file, but if I would do it </w:t>
+      </w:r>
+      <w:proofErr w:type="gramStart"/>
+      <w:r>
+        <w:rPr>
+          <w:rFonts w:ascii="Times New Roman" w:hAnsi="Times New Roman" w:cs="Times New Roman"/>
+          <w:sz w:val="24"/>
+          <w:szCs w:val="24"/>
+          <w:lang w:val="en-US"/>
+        </w:rPr>
+        <w:t>myself</w:t>
+      </w:r>
+      <w:proofErr w:type="gramEnd"/>
+      <w:r>
+        <w:rPr>
+          <w:rFonts w:ascii="Times New Roman" w:hAnsi="Times New Roman" w:cs="Times New Roman"/>
+          <w:sz w:val="24"/>
+          <w:szCs w:val="24"/>
+          <w:lang w:val="en-US"/>
+        </w:rPr>
+        <w:t xml:space="preserve"> I would create a distribution that follows a sigmoid function and put more values on the lower and higher end of the sigmoid function. It would be </w:t>
+      </w:r>
+      <w:proofErr w:type="gramStart"/>
+      <w:r>
+        <w:rPr>
+          <w:rFonts w:ascii="Times New Roman" w:hAnsi="Times New Roman" w:cs="Times New Roman"/>
+          <w:sz w:val="24"/>
+          <w:szCs w:val="24"/>
+          <w:lang w:val="en-US"/>
+        </w:rPr>
+        <w:t>similar to</w:t>
+      </w:r>
+      <w:proofErr w:type="gramEnd"/>
+      <w:r>
+        <w:rPr>
+          <w:rFonts w:ascii="Times New Roman" w:hAnsi="Times New Roman" w:cs="Times New Roman"/>
+          <w:sz w:val="24"/>
+          <w:szCs w:val="24"/>
+          <w:lang w:val="en-US"/>
+        </w:rPr>
+        <w:t xml:space="preserve"> figure 14, but with more of a curve. </w:t>
+      </w:r>
+    </w:p>
+    <w:p>
+      <w:pPr>
+        <w:pStyle w:val="NoSpacing"/>
+        <w:keepNext/>
+        <w:ind w:left="1080"/>
+        <w:jc w:val="center"/>
+      </w:pPr>
+      <w:r>
+        <w:rPr>
+          <w:lang w:val="en-US"/>
+        </w:rPr>
+        <w:br/>
+      </w:r>
+      <w:r>
+        <w:rPr>
+          <w:noProof/>
+        </w:rPr>
+        <w:drawing>
+          <wp:inline distT="0" distB="0" distL="0" distR="0" wp14:anchorId="64BF6A3B" wp14:editId="24CD262B">
+            <wp:extent cx="3034169" cy="1871732"/>
+            <wp:effectExtent l="0" t="0" r="1270" b="0"/>
+            <wp:docPr id="24" name="Afbeelding 24" descr="Afbeelding met grafiek&#10;&#10;Automatisch gegenereerde beschrijving"/>
+            <wp:cNvGraphicFramePr>
+              <a:graphicFrameLocks xmlns:a="http://schemas.openxmlformats.org/drawingml/2006/main" noChangeAspect="1"/>
+            </wp:cNvGraphicFramePr>
+            <a:graphic xmlns:a="http://schemas.openxmlformats.org/drawingml/2006/main">
+              <a:graphicData uri="http://schemas.openxmlformats.org/drawingml/2006/picture">
+                <pic:pic xmlns:pic="http://schemas.openxmlformats.org/drawingml/2006/picture">
+                  <pic:nvPicPr>
+                    <pic:cNvPr id="24" name="Afbeelding 24" descr="Afbeelding met grafiek&#10;&#10;Automatisch gegenereerde beschrijving"/>
+                    <pic:cNvPicPr>
+                      <a:picLocks noChangeAspect="1" noChangeArrowheads="1"/>
+                    </pic:cNvPicPr>
+                  </pic:nvPicPr>
+                  <pic:blipFill>
+                    <a:blip r:embed="rId50">
+                      <a:extLst>
+                        <a:ext uri="{28A0092B-C50C-407E-A947-70E740481C1C}">
+                          <a14:useLocalDpi xmlns:a14="http://schemas.microsoft.com/office/drawing/2010/main" val="0"/>
+                        </a:ext>
+                      </a:extLst>
+                    </a:blip>
+                    <a:srcRect/>
+                    <a:stretch>
+                      <a:fillRect/>
+                    </a:stretch>
+                  </pic:blipFill>
+                  <pic:spPr bwMode="auto">
+                    <a:xfrm>
+                      <a:off x="0" y="0"/>
+                      <a:ext cx="3058007" cy="1886437"/>
+                    </a:xfrm>
+                    <a:prstGeom prst="rect">
+                      <a:avLst/>
+                    </a:prstGeom>
+                    <a:noFill/>
+                    <a:ln>
+                      <a:noFill/>
+                    </a:ln>
+                  </pic:spPr>
+                </pic:pic>
+              </a:graphicData>
+            </a:graphic>
+          </wp:inline>
+        </w:drawing>
+      </w:r>
+    </w:p>
+    <w:p>
+      <w:pPr>
+        <w:pStyle w:val="Caption"/>
+        <w:ind w:firstLine="720"/>
+        <w:jc w:val="center"/>
+        <w:rPr>
+          <w:rFonts w:ascii="Times New Roman" w:hAnsi="Times New Roman" w:cs="Times New Roman"/>
+          <w:i w:val="0"/>
+          <w:iCs w:val="0"/>
+          <w:color w:val="000000" w:themeColor="text1"/>
+          <w:sz w:val="24"/>
+          <w:szCs w:val="24"/>
+        </w:rPr>
+      </w:pPr>
+      <w:r>
+        <w:rPr>
+          <w:rFonts w:ascii="Times New Roman" w:hAnsi="Times New Roman" w:cs="Times New Roman"/>
+          <w:b/>
+          <w:bCs/>
+          <w:i w:val="0"/>
+          <w:iCs w:val="0"/>
+          <w:color w:val="000000" w:themeColor="text1"/>
+          <w:sz w:val="24"/>
+          <w:szCs w:val="24"/>
+        </w:rPr>
+        <w:t xml:space="preserve">Figure </w:t>
+      </w:r>
+      <w:r>
+        <w:rPr>
+          <w:rFonts w:ascii="Times New Roman" w:hAnsi="Times New Roman" w:cs="Times New Roman"/>
+          <w:b/>
+          <w:bCs/>
+          <w:i w:val="0"/>
+          <w:iCs w:val="0"/>
+          <w:color w:val="000000" w:themeColor="text1"/>
+          <w:sz w:val="24"/>
+          <w:szCs w:val="24"/>
+          <w:lang w:val="en-US"/>
+        </w:rPr>
+        <w:t>21</w:t>
+      </w:r>
+      <w:r>
+        <w:rPr>
+          <w:rFonts w:ascii="Times New Roman" w:hAnsi="Times New Roman" w:cs="Times New Roman"/>
+          <w:i w:val="0"/>
+          <w:iCs w:val="0"/>
+          <w:color w:val="000000" w:themeColor="text1"/>
+          <w:sz w:val="24"/>
+          <w:szCs w:val="24"/>
+          <w:lang w:val="en-US"/>
+        </w:rPr>
+        <w:t xml:space="preserve"> Empirical distribution</w:t>
+      </w:r>
+    </w:p>
+    <w:p>
+      <w:pPr>
+        <w:pStyle w:val="NoSpacing"/>
+        <w:keepNext/>
+        <w:ind w:left="720"/>
+        <w:jc w:val="center"/>
+      </w:pPr>
+      <w:r>
+        <w:rPr>
+          <w:noProof/>
+        </w:rPr>
+        <w:drawing>
+          <wp:inline distT="0" distB="0" distL="0" distR="0" wp14:anchorId="2C0CF321" wp14:editId="783E9E80">
+            <wp:extent cx="3213092" cy="1982107"/>
+            <wp:effectExtent l="0" t="0" r="635" b="0"/>
+            <wp:docPr id="28" name="Afbeelding 28" descr="Afbeelding met grafiek&#10;&#10;Automatisch gegenereerde beschrijving"/>
+            <wp:cNvGraphicFramePr>
+              <a:graphicFrameLocks xmlns:a="http://schemas.openxmlformats.org/drawingml/2006/main" noChangeAspect="1"/>
+            </wp:cNvGraphicFramePr>
+            <a:graphic xmlns:a="http://schemas.openxmlformats.org/drawingml/2006/main">
+              <a:graphicData uri="http://schemas.openxmlformats.org/drawingml/2006/picture">
+                <pic:pic xmlns:pic="http://schemas.openxmlformats.org/drawingml/2006/picture">
+                  <pic:nvPicPr>
+                    <pic:cNvPr id="28" name="Afbeelding 28" descr="Afbeelding met grafiek&#10;&#10;Automatisch gegenereerde beschrijving"/>
+                    <pic:cNvPicPr>
+                      <a:picLocks noChangeAspect="1" noChangeArrowheads="1"/>
+                    </pic:cNvPicPr>
+                  </pic:nvPicPr>
+                  <pic:blipFill>
+                    <a:blip r:embed="rId51">
+                      <a:extLst>
+                        <a:ext uri="{28A0092B-C50C-407E-A947-70E740481C1C}">
+                          <a14:useLocalDpi xmlns:a14="http://schemas.microsoft.com/office/drawing/2010/main" val="0"/>
+                        </a:ext>
+                      </a:extLst>
+                    </a:blip>
+                    <a:srcRect/>
+                    <a:stretch>
+                      <a:fillRect/>
+                    </a:stretch>
+                  </pic:blipFill>
+                  <pic:spPr bwMode="auto">
+                    <a:xfrm>
+                      <a:off x="0" y="0"/>
+                      <a:ext cx="3244326" cy="2001375"/>
+                    </a:xfrm>
+                    <a:prstGeom prst="rect">
+                      <a:avLst/>
+                    </a:prstGeom>
+                    <a:noFill/>
+                    <a:ln>
+                      <a:noFill/>
+                    </a:ln>
+                  </pic:spPr>
+                </pic:pic>
+              </a:graphicData>
+            </a:graphic>
+          </wp:inline>
+        </w:drawing>
+      </w:r>
+    </w:p>
+    <w:p>
+      <w:pPr>
+        <w:pStyle w:val="Caption"/>
+        <w:ind w:left="720" w:firstLine="360"/>
+        <w:jc w:val="center"/>
+        <w:rPr>
+          <w:rFonts w:ascii="Times New Roman" w:hAnsi="Times New Roman" w:cs="Times New Roman"/>
+          <w:b/>
+          <w:bCs/>
+          <w:i w:val="0"/>
+          <w:iCs w:val="0"/>
+          <w:color w:val="000000" w:themeColor="text1"/>
+          <w:sz w:val="24"/>
+          <w:szCs w:val="24"/>
+        </w:rPr>
+      </w:pPr>
+      <w:r>
+        <w:rPr>
+          <w:rFonts w:ascii="Times New Roman" w:hAnsi="Times New Roman" w:cs="Times New Roman"/>
+          <w:b/>
+          <w:bCs/>
+          <w:i w:val="0"/>
+          <w:iCs w:val="0"/>
+          <w:color w:val="000000" w:themeColor="text1"/>
+          <w:sz w:val="24"/>
+          <w:szCs w:val="24"/>
+        </w:rPr>
+        <w:t xml:space="preserve">Figure </w:t>
+      </w:r>
+      <w:r>
+        <w:rPr>
+          <w:rFonts w:ascii="Times New Roman" w:hAnsi="Times New Roman" w:cs="Times New Roman"/>
+          <w:b/>
+          <w:bCs/>
+          <w:i w:val="0"/>
+          <w:iCs w:val="0"/>
+          <w:color w:val="000000" w:themeColor="text1"/>
+          <w:sz w:val="24"/>
+          <w:szCs w:val="24"/>
+        </w:rPr>
+        <w:t>22</w:t>
+      </w:r>
+      <w:r>
+        <w:rPr>
+          <w:rFonts w:ascii="Times New Roman" w:hAnsi="Times New Roman" w:cs="Times New Roman"/>
+          <w:b/>
+          <w:bCs/>
+          <w:i w:val="0"/>
+          <w:iCs w:val="0"/>
+          <w:color w:val="000000" w:themeColor="text1"/>
+          <w:sz w:val="24"/>
+          <w:szCs w:val="24"/>
+        </w:rPr>
+        <w:t xml:space="preserve"> </w:t>
+      </w:r>
+      <w:proofErr w:type="spellStart"/>
+      <w:r>
+        <w:rPr>
+          <w:rFonts w:ascii="Times New Roman" w:hAnsi="Times New Roman" w:cs="Times New Roman"/>
+          <w:i w:val="0"/>
+          <w:iCs w:val="0"/>
+          <w:color w:val="000000" w:themeColor="text1"/>
+          <w:sz w:val="24"/>
+          <w:szCs w:val="24"/>
+        </w:rPr>
+        <w:t>Distrubtion</w:t>
+      </w:r>
+      <w:proofErr w:type="spellEnd"/>
+      <w:r>
+        <w:rPr>
+          <w:rFonts w:ascii="Times New Roman" w:hAnsi="Times New Roman" w:cs="Times New Roman"/>
+          <w:i w:val="0"/>
+          <w:iCs w:val="0"/>
+          <w:color w:val="000000" w:themeColor="text1"/>
+          <w:sz w:val="24"/>
+          <w:szCs w:val="24"/>
+        </w:rPr>
+        <w:t xml:space="preserve"> of the original threshold</w:t>
+      </w:r>
+    </w:p>
+    <w:p>
+      <w:pPr>
+        <w:pStyle w:val="ListParagraph"/>
+        <w:ind w:left="1080"/>
+        <w:rPr>
+          <w:rFonts w:ascii="Times New Roman" w:hAnsi="Times New Roman" w:cs="Times New Roman"/>
+          <w:sz w:val="24"/>
+          <w:szCs w:val="24"/>
+        </w:rPr>
+      </w:pPr>
+      <w:r>
+        <w:rPr>
+          <w:rFonts w:ascii="Times New Roman" w:hAnsi="Times New Roman" w:cs="Times New Roman"/>
+          <w:sz w:val="24"/>
+          <w:szCs w:val="24"/>
+        </w:rPr>
+        <w:lastRenderedPageBreak/>
+        <w:t xml:space="preserve">After achieving this </w:t>
+      </w:r>
+      <w:r>
+        <w:rPr>
+          <w:rFonts w:ascii="Times New Roman" w:hAnsi="Times New Roman" w:cs="Times New Roman"/>
+          <w:sz w:val="24"/>
+          <w:szCs w:val="24"/>
+        </w:rPr>
+        <w:t>distribution,</w:t>
+      </w:r>
+      <w:r>
+        <w:rPr>
+          <w:rFonts w:ascii="Times New Roman" w:hAnsi="Times New Roman" w:cs="Times New Roman"/>
+          <w:sz w:val="24"/>
+          <w:szCs w:val="24"/>
+        </w:rPr>
+        <w:t xml:space="preserve"> it needs to be assigned to the different students. I did this by randomizing the order of values in the distribution and assigned that</w:t>
+      </w:r>
+      <w:r>
+        <w:rPr>
+          <w:rFonts w:ascii="Times New Roman" w:hAnsi="Times New Roman" w:cs="Times New Roman"/>
+          <w:sz w:val="24"/>
+          <w:szCs w:val="24"/>
+        </w:rPr>
+        <w:t xml:space="preserve"> </w:t>
+      </w:r>
+      <w:r>
+        <w:rPr>
+          <w:rFonts w:ascii="Times New Roman" w:hAnsi="Times New Roman" w:cs="Times New Roman"/>
+          <w:sz w:val="24"/>
+          <w:szCs w:val="24"/>
+        </w:rPr>
+        <w:t>list to the thresholds of students.</w:t>
+      </w:r>
+    </w:p>
+    <w:p>
+      <w:pPr>
+        <w:pStyle w:val="ListParagraph"/>
+        <w:numPr>
+          <w:ilvl w:val="0"/>
+          <w:numId w:val="19"/>
+        </w:numPr>
+        <w:rPr>
+          <w:rFonts w:ascii="Helvetica" w:hAnsi="Helvetica"/>
+          <w:u w:val="single"/>
+        </w:rPr>
+      </w:pPr>
+      <w:r>
+        <w:rPr>
+          <w:rFonts w:ascii="Helvetica" w:hAnsi="Helvetica"/>
+          <w:u w:val="single"/>
+        </w:rPr>
+        <w:t xml:space="preserve">What are the limitations of your method? What procedures are you going to take to address such limitations? </w:t>
+      </w:r>
+    </w:p>
+    <w:p>
+      <w:pPr>
+        <w:pStyle w:val="NoSpacing"/>
+        <w:rPr>
+          <w:rFonts w:ascii="Times New Roman" w:hAnsi="Times New Roman" w:cs="Times New Roman"/>
+          <w:i/>
+          <w:iCs/>
+          <w:sz w:val="24"/>
+          <w:szCs w:val="24"/>
+        </w:rPr>
+      </w:pPr>
+      <w:r>
+        <w:rPr>
+          <w:rFonts w:ascii="Times New Roman" w:hAnsi="Times New Roman" w:cs="Times New Roman"/>
+          <w:i/>
+          <w:iCs/>
+          <w:sz w:val="24"/>
+          <w:szCs w:val="24"/>
+          <w:lang w:val="en-US"/>
+        </w:rPr>
+        <w:t>Answer</w:t>
+      </w:r>
+      <w:r>
+        <w:rPr>
+          <w:rFonts w:ascii="Times New Roman" w:hAnsi="Times New Roman" w:cs="Times New Roman"/>
+          <w:i/>
+          <w:iCs/>
+          <w:sz w:val="24"/>
+          <w:szCs w:val="24"/>
+          <w:lang w:val="en-US"/>
+        </w:rPr>
+        <w:t xml:space="preserve">:  </w:t>
+      </w:r>
+      <w:r>
+        <w:rPr>
+          <w:rFonts w:ascii="Times New Roman" w:hAnsi="Times New Roman" w:cs="Times New Roman"/>
+          <w:sz w:val="24"/>
+          <w:szCs w:val="24"/>
+          <w:lang w:val="en-US"/>
+        </w:rPr>
+        <w:t xml:space="preserve">This distribution is still based on a sample and not the original values. Another limitation is how the new thresholds get assigned to the students. I randomize the list of thresholds and assign it to each student, but since there are a lot of ones in the distribution it can occur that the ties with the starting students have a lot of thresholds of 1 which makes it harder to spread the </w:t>
+      </w:r>
+      <w:r>
+        <w:rPr>
+          <w:rFonts w:ascii="Times New Roman" w:hAnsi="Times New Roman" w:cs="Times New Roman"/>
+          <w:sz w:val="24"/>
+          <w:szCs w:val="24"/>
+          <w:lang w:val="en-US"/>
+        </w:rPr>
+        <w:t>“</w:t>
+      </w:r>
+      <w:r>
+        <w:rPr>
+          <w:rFonts w:ascii="Times New Roman" w:hAnsi="Times New Roman" w:cs="Times New Roman"/>
+          <w:sz w:val="24"/>
+          <w:szCs w:val="24"/>
+          <w:lang w:val="en-US"/>
+        </w:rPr>
+        <w:t xml:space="preserve">once a beef” campaign. This can be resolved by running the model multiple times with different orders of the distribution assigned to every student, but still won’t resolve the issue fully. </w:t>
+      </w:r>
+      <w:r>
+        <w:rPr>
+          <w:rFonts w:ascii="Times New Roman" w:hAnsi="Times New Roman" w:cs="Times New Roman"/>
+          <w:sz w:val="24"/>
+          <w:szCs w:val="24"/>
+          <w:lang w:val="en-US"/>
+        </w:rPr>
+        <w:t>Also,</w:t>
+      </w:r>
+      <w:r>
+        <w:rPr>
+          <w:rFonts w:ascii="Times New Roman" w:hAnsi="Times New Roman" w:cs="Times New Roman"/>
+          <w:sz w:val="24"/>
+          <w:szCs w:val="24"/>
+          <w:lang w:val="en-US"/>
+        </w:rPr>
+        <w:t xml:space="preserve"> the same can be said about there being a lot of zeroes in the new thresholds. A lot of students can join the campaign if the correct students have a low threshold which will also not be representative of reality.</w:t>
+      </w:r>
+    </w:p>
+    <w:p>
+      <w:pPr>
+        <w:pStyle w:val="NoSpacing"/>
+        <w:jc w:val="both"/>
+        <w:rPr>
+          <w:rFonts w:ascii="Times New Roman" w:hAnsi="Times New Roman" w:cs="Times New Roman"/>
+          <w:sz w:val="24"/>
+          <w:szCs w:val="24"/>
+        </w:rPr>
+      </w:pPr>
+    </w:p>
+    <w:p>
+      <w:pPr>
+        <w:pStyle w:val="NoSpacing"/>
+        <w:jc w:val="both"/>
+        <w:rPr>
+          <w:rFonts w:ascii="Times New Roman" w:hAnsi="Times New Roman" w:cs="Times New Roman"/>
+          <w:sz w:val="24"/>
+          <w:szCs w:val="24"/>
+        </w:rPr>
+      </w:pPr>
+      <w:r>
+        <w:rPr>
+          <w:rFonts w:ascii="Times New Roman" w:hAnsi="Times New Roman" w:cs="Times New Roman"/>
+          <w:sz w:val="24"/>
+          <w:szCs w:val="24"/>
+          <w:lang w:val="en-US"/>
+        </w:rPr>
+        <w:t>Next</w:t>
+      </w:r>
+      <w:r>
+        <w:rPr>
+          <w:rFonts w:ascii="Times New Roman" w:hAnsi="Times New Roman" w:cs="Times New Roman"/>
+          <w:sz w:val="24"/>
+          <w:szCs w:val="24"/>
+          <w:lang w:val="en-US"/>
+        </w:rPr>
+        <w:t xml:space="preserve"> limitation is that a lot of thresholds are the same which is not representative to reality. I would resolve this by creating a distribution that follows a sigmoid function and put more values on the lower and higher end of the sigmoid function. This would make it so the influence of the campaign will process a bit more smoothly.</w:t>
+      </w:r>
+    </w:p>
+    <w:p>
+      <w:pPr>
+        <w:pStyle w:val="NoSpacing"/>
+        <w:jc w:val="both"/>
+        <w:rPr>
+          <w:rFonts w:ascii="Times New Roman" w:hAnsi="Times New Roman" w:cs="Times New Roman"/>
+          <w:sz w:val="24"/>
+          <w:szCs w:val="24"/>
+        </w:rPr>
+      </w:pPr>
+    </w:p>
+    <w:p>
+      <w:pPr>
+        <w:pStyle w:val="NoSpacing"/>
+        <w:jc w:val="both"/>
+        <w:rPr>
+          <w:rFonts w:ascii="Times New Roman" w:hAnsi="Times New Roman" w:cs="Times New Roman"/>
+          <w:sz w:val="24"/>
+          <w:szCs w:val="24"/>
+          <w:lang w:val="en-US"/>
+        </w:rPr>
+      </w:pPr>
+      <w:r>
+        <w:rPr>
+          <w:rFonts w:ascii="Times New Roman" w:hAnsi="Times New Roman" w:cs="Times New Roman"/>
+          <w:sz w:val="24"/>
+          <w:szCs w:val="24"/>
+          <w:lang w:val="en-US"/>
+        </w:rPr>
+        <w:t xml:space="preserve">Another limitation is that a threshold of 1 will almost never be reached which is unrealistic. I would suggest reducing the amount of people of having a threshold of 1 and put it between 0.9 and 1. This would make the spread of the campaign also more realistic since a person is the average of the five </w:t>
+      </w:r>
+      <w:r>
+        <w:rPr>
+          <w:rFonts w:ascii="Times New Roman" w:hAnsi="Times New Roman" w:cs="Times New Roman"/>
+          <w:sz w:val="24"/>
+          <w:szCs w:val="24"/>
+          <w:lang w:val="en-US"/>
+        </w:rPr>
+        <w:t>people,</w:t>
+      </w:r>
+      <w:r>
+        <w:rPr>
+          <w:rFonts w:ascii="Times New Roman" w:hAnsi="Times New Roman" w:cs="Times New Roman"/>
+          <w:sz w:val="24"/>
+          <w:szCs w:val="24"/>
+          <w:lang w:val="en-US"/>
+        </w:rPr>
+        <w:t xml:space="preserve"> he/she spends the most time with.</w:t>
+      </w:r>
+    </w:p>
+    <w:p>
+      <w:pPr>
+        <w:pStyle w:val="NoSpacing"/>
+        <w:ind w:left="1080"/>
+      </w:pPr>
+      <w:r>
+        <w:rPr>
+          <w:lang w:val="en-US"/>
+        </w:rPr>
+        <w:tab/>
+      </w:r>
+    </w:p>
+    <w:p>
+      <w:pPr>
+        <w:pStyle w:val="NoSpacing"/>
+        <w:numPr>
+          <w:ilvl w:val="0"/>
+          <w:numId w:val="18"/>
+        </w:numPr>
+      </w:pPr>
+      <w:r>
+        <w:t xml:space="preserve">After you apply the empirical threshold distribution to the Highschool network, by using Node ID=59,63,91,92,99 as seeds, how many people in the network can be activated? </w:t>
+      </w:r>
+    </w:p>
+    <w:p>
+      <w:pPr>
+        <w:pStyle w:val="NoSpacing"/>
+        <w:ind w:left="1080"/>
+        <w:rPr>
+          <w:rFonts w:ascii="Times New Roman" w:hAnsi="Times New Roman" w:cs="Times New Roman"/>
+          <w:sz w:val="24"/>
+          <w:szCs w:val="24"/>
+        </w:rPr>
+      </w:pPr>
+    </w:p>
+    <w:p>
+      <w:pPr>
+        <w:pStyle w:val="NoSpacing"/>
+        <w:rPr>
+          <w:rFonts w:ascii="Times New Roman" w:hAnsi="Times New Roman" w:cs="Times New Roman"/>
+          <w:sz w:val="24"/>
+          <w:szCs w:val="24"/>
+          <w:lang w:val="en-US"/>
+        </w:rPr>
+      </w:pPr>
+      <w:r>
+        <w:rPr>
+          <w:rFonts w:ascii="Times New Roman" w:hAnsi="Times New Roman" w:cs="Times New Roman"/>
+          <w:i/>
+          <w:iCs/>
+          <w:sz w:val="24"/>
+          <w:szCs w:val="24"/>
+          <w:lang w:val="en-US"/>
+        </w:rPr>
+        <w:t>Answer:</w:t>
+      </w:r>
+      <w:r>
+        <w:rPr>
+          <w:rFonts w:ascii="Times New Roman" w:hAnsi="Times New Roman" w:cs="Times New Roman"/>
+          <w:i/>
+          <w:iCs/>
+          <w:sz w:val="24"/>
+          <w:szCs w:val="24"/>
+          <w:lang w:val="en-US"/>
+        </w:rPr>
+        <w:t xml:space="preserve"> </w:t>
+      </w:r>
+      <w:r>
+        <w:rPr>
+          <w:rFonts w:ascii="Times New Roman" w:hAnsi="Times New Roman" w:cs="Times New Roman"/>
+          <w:sz w:val="24"/>
+          <w:szCs w:val="24"/>
+          <w:lang w:val="en-US"/>
+        </w:rPr>
+        <w:t xml:space="preserve">This depends fully on how the new distribution is assigned, but if I would run the model </w:t>
+      </w:r>
+      <w:proofErr w:type="gramStart"/>
+      <w:r>
+        <w:rPr>
+          <w:rFonts w:ascii="Times New Roman" w:hAnsi="Times New Roman" w:cs="Times New Roman"/>
+          <w:sz w:val="24"/>
+          <w:szCs w:val="24"/>
+          <w:lang w:val="en-US"/>
+        </w:rPr>
+        <w:t>a 1000 times</w:t>
+      </w:r>
+      <w:proofErr w:type="gramEnd"/>
+      <w:r>
+        <w:rPr>
+          <w:rFonts w:ascii="Times New Roman" w:hAnsi="Times New Roman" w:cs="Times New Roman"/>
+          <w:sz w:val="24"/>
+          <w:szCs w:val="24"/>
+          <w:lang w:val="en-US"/>
+        </w:rPr>
+        <w:t xml:space="preserve"> with different assigned thresholds it would be an average of: 13</w:t>
+      </w:r>
+    </w:p>
+    <w:p>
+      <w:pPr>
+        <w:pStyle w:val="NoSpacing"/>
+        <w:rPr>
+          <w:rFonts w:ascii="Times New Roman" w:hAnsi="Times New Roman" w:cs="Times New Roman"/>
+          <w:i/>
+          <w:iCs/>
+          <w:sz w:val="24"/>
+          <w:szCs w:val="24"/>
+        </w:rPr>
+      </w:pPr>
+    </w:p>
+    <w:p>
+      <w:pPr>
+        <w:rPr>
+          <w:rFonts w:ascii="Helvetica" w:hAnsi="Helvetica"/>
+          <w:u w:val="single"/>
+        </w:rPr>
+      </w:pPr>
+      <w:r>
+        <w:rPr>
+          <w:rFonts w:ascii="Helvetica" w:hAnsi="Helvetica"/>
+          <w:u w:val="single"/>
+        </w:rPr>
         <w:t>Question 1</w:t>
       </w:r>
       <w:r>
@@ -14594,6 +15414,7 @@
           <w:sz w:val="24"/>
           <w:szCs w:val="24"/>
         </w:rPr>
+        <w:lastRenderedPageBreak/>
         <w:t>However, this</w:t>
       </w:r>
       <w:r>
@@ -14893,7 +15714,6 @@
                 <w:noProof/>
                 <w14:ligatures w14:val="standardContextual"/>
               </w:rPr>
-              <w:lastRenderedPageBreak/>
               <w:drawing>
                 <wp:inline distT="0" distB="0" distL="0" distR="0" wp14:anchorId="5D7EB063" wp14:editId="6041B5C2">
                   <wp:extent cx="2546985" cy="2450803"/>
@@ -14910,7 +15730,7 @@
                           <pic:cNvPicPr/>
                         </pic:nvPicPr>
                         <pic:blipFill rotWithShape="1">
-                          <a:blip r:embed="rId50" cstate="print">
+                          <a:blip r:embed="rId52" cstate="print">
                             <a:extLst>
                               <a:ext uri="{28A0092B-C50C-407E-A947-70E740481C1C}">
                                 <a14:useLocalDpi xmlns:a14="http://schemas.microsoft.com/office/drawing/2010/main" val="0"/>
@@ -14985,7 +15805,7 @@
                           <pic:cNvPicPr/>
                         </pic:nvPicPr>
                         <pic:blipFill>
-                          <a:blip r:embed="rId51" cstate="print">
+                          <a:blip r:embed="rId53" cstate="print">
                             <a:extLst>
                               <a:ext uri="{28A0092B-C50C-407E-A947-70E740481C1C}">
                                 <a14:useLocalDpi xmlns:a14="http://schemas.microsoft.com/office/drawing/2010/main" val="0"/>
@@ -15051,7 +15871,18 @@
                 <w:sz w:val="24"/>
                 <w:szCs w:val="24"/>
               </w:rPr>
-              <w:t>21</w:t>
+              <w:t>2</w:t>
+            </w:r>
+            <w:r>
+              <w:rPr>
+                <w:rFonts w:ascii="Times New Roman" w:hAnsi="Times New Roman" w:cs="Times New Roman"/>
+                <w:b/>
+                <w:bCs/>
+                <w:color w:val="000000" w:themeColor="text1"/>
+                <w:sz w:val="24"/>
+                <w:szCs w:val="24"/>
+              </w:rPr>
+              <w:t>3</w:t>
             </w:r>
             <w:r>
               <w:rPr>
@@ -15158,7 +15989,18 @@
                 <w:sz w:val="24"/>
                 <w:szCs w:val="24"/>
               </w:rPr>
-              <w:t>22</w:t>
+              <w:t>2</w:t>
+            </w:r>
+            <w:r>
+              <w:rPr>
+                <w:rFonts w:ascii="Times New Roman" w:hAnsi="Times New Roman" w:cs="Times New Roman"/>
+                <w:b/>
+                <w:bCs/>
+                <w:color w:val="000000" w:themeColor="text1"/>
+                <w:sz w:val="24"/>
+                <w:szCs w:val="24"/>
+              </w:rPr>
+              <w:t>4</w:t>
             </w:r>
             <w:r>
               <w:rPr>
@@ -15397,6 +16239,7 @@
           <w:sz w:val="24"/>
           <w:szCs w:val="24"/>
         </w:rPr>
+        <w:lastRenderedPageBreak/>
         <w:t xml:space="preserve"> Granovetter, M (1978). Threshold Models of Collective Behaviour. American Journal of Sociolology 83, 1420–1443. </w:t>
       </w:r>
     </w:p>
@@ -16416,7 +17259,7 @@
                     <pic:cNvPicPr/>
                   </pic:nvPicPr>
                   <pic:blipFill>
-                    <a:blip r:embed="rId52" cstate="print">
+                    <a:blip r:embed="rId54" cstate="print">
                       <a:extLst>
                         <a:ext uri="{28A0092B-C50C-407E-A947-70E740481C1C}">
                           <a14:useLocalDpi xmlns:a14="http://schemas.microsoft.com/office/drawing/2010/main" val="0"/>
@@ -16447,13 +17290,22 @@
       <w:pPr>
         <w:pStyle w:val="NormalWeb"/>
         <w:rPr>
-          <w:lang w:val="en-US"/>
-        </w:rPr>
-      </w:pPr>
-      <w:r>
-        <w:rPr>
           <w:rStyle w:val="Emphasis"/>
         </w:rPr>
+      </w:pPr>
+    </w:p>
+    <w:p>
+      <w:pPr>
+        <w:pStyle w:val="NormalWeb"/>
+        <w:rPr>
+          <w:lang w:val="en-US"/>
+        </w:rPr>
+      </w:pPr>
+      <w:r>
+        <w:rPr>
+          <w:rStyle w:val="Emphasis"/>
+        </w:rPr>
+        <w:lastRenderedPageBreak/>
         <w:t>Answer</w:t>
       </w:r>
       <w:r>
@@ -16471,7 +17323,6 @@
         <w:pStyle w:val="NormalWeb"/>
       </w:pPr>
       <w:r>
-        <w:lastRenderedPageBreak/>
         <w:t>So, from both numbers and the picture we see that betweenness centrality heuristic prevents the spread at least several nodes better in terms of final number of activations. However, IC model has a random character meaning that our results for final activation numbers are not representative, which made us to perform the IC model 100 times for the daily infection curve. From the results it is evident that if the probability of contagion is high enough, the whole network will be activated, but in a case of 0.1 and smaller</w:t>
       </w:r>
       <w:r>
@@ -16828,7 +17679,7 @@
                           <pic:cNvPicPr/>
                         </pic:nvPicPr>
                         <pic:blipFill>
-                          <a:blip r:embed="rId53" cstate="print">
+                          <a:blip r:embed="rId55" cstate="print">
                             <a:extLst>
                               <a:ext uri="{28A0092B-C50C-407E-A947-70E740481C1C}">
                                 <a14:useLocalDpi xmlns:a14="http://schemas.microsoft.com/office/drawing/2010/main" val="0"/>
@@ -16892,7 +17743,7 @@
                           <pic:cNvPicPr/>
                         </pic:nvPicPr>
                         <pic:blipFill>
-                          <a:blip r:embed="rId54" cstate="print">
+                          <a:blip r:embed="rId56" cstate="print">
                             <a:extLst>
                               <a:ext uri="{28A0092B-C50C-407E-A947-70E740481C1C}">
                                 <a14:useLocalDpi xmlns:a14="http://schemas.microsoft.com/office/drawing/2010/main" val="0"/>
@@ -16951,6 +17802,7 @@
           <w:sz w:val="24"/>
           <w:szCs w:val="24"/>
         </w:rPr>
+        <w:lastRenderedPageBreak/>
         <w:t xml:space="preserve">Table _ Average final number of activated nodes in </w:t>
       </w:r>
       <w:proofErr w:type="spellStart"/>
@@ -17000,7 +17852,6 @@
           <w:sz w:val="16"/>
           <w:szCs w:val="16"/>
         </w:rPr>
-        <w:lastRenderedPageBreak/>
         <w:t>(</w:t>
       </w:r>
       <w:proofErr w:type="gramStart"/>
@@ -18482,16 +19333,6 @@
     </w:tbl>
     <w:p>
       <w:pPr>
-        <w:pStyle w:val="ListParagraph"/>
-        <w:rPr>
-          <w:rFonts w:ascii="Times New Roman" w:hAnsi="Times New Roman" w:cs="Times New Roman"/>
-          <w:u w:val="single"/>
-        </w:rPr>
-      </w:pPr>
-    </w:p>
-    <w:p>
-      <w:pPr>
-        <w:pStyle w:val="ListParagraph"/>
         <w:rPr>
           <w:rFonts w:ascii="Times New Roman" w:hAnsi="Times New Roman" w:cs="Times New Roman"/>
           <w:u w:val="single"/>
@@ -18773,7 +19614,6 @@
           <w:rFonts w:ascii="Times New Roman" w:hAnsi="Times New Roman" w:cs="Times New Roman"/>
           <w:u w:val="single"/>
         </w:rPr>
-        <w:lastRenderedPageBreak/>
         <w:t>1)    Compared to the result from greedy algorithm to those from degree heuristic and betweenness heuristic. Regarding a) the final activated number of people and b) flattening the daily infection curve (please provide figure in your answer), does greedy algorithm provide the best result? And explain the reason.</w:t>
       </w:r>
     </w:p>
@@ -18890,381 +19730,284 @@
         <w:t>However, it is proven that greedy algorithm approximates the optimum solution [], in our case sometimes it has not reached it, and the set of immunized nodes chosen with betweenness heuristic performed better. With greedy algorithm we add nodes one by one, achieving the Influence maximization with linear combinations of nodes ordered by their degree of influence. But the desired combination of node may produce its effect due to a relational nature but not due to a cumulative nature. So independently from each other, or better say dependent not fully on each other but only on the preceding node, the set of nodes from greedy may be less influential than set retrieved with betweenness heuristic.</w:t>
       </w:r>
     </w:p>
-    <w:p>
-      <w:pPr>
-        <w:autoSpaceDE w:val="0"/>
-        <w:autoSpaceDN w:val="0"/>
-        <w:adjustRightInd w:val="0"/>
-        <w:spacing w:after="0" w:line="240" w:lineRule="auto"/>
-        <w:ind w:left="360"/>
-        <w:jc w:val="both"/>
-        <w:rPr>
-          <w:rFonts w:ascii="Times New Roman" w:hAnsi="Times New Roman" w:cs="Times New Roman"/>
-        </w:rPr>
-      </w:pPr>
-    </w:p>
-    <w:p>
-      <w:pPr>
-        <w:pStyle w:val="ListParagraph"/>
-        <w:jc w:val="both"/>
-        <w:rPr>
-          <w:rFonts w:ascii="Times New Roman" w:hAnsi="Times New Roman" w:cs="Times New Roman"/>
-          <w:lang w:val="en-GB"/>
-        </w:rPr>
-      </w:pPr>
-      <w:r>
-        <w:rPr>
-          <w:rFonts w:ascii="Times New Roman" w:hAnsi="Times New Roman" w:cs="Times New Roman"/>
-          <w:noProof/>
-          <w14:ligatures w14:val="standardContextual"/>
-        </w:rPr>
-        <w:drawing>
-          <wp:inline distT="0" distB="0" distL="0" distR="0" wp14:anchorId="1FC6014A" wp14:editId="0A2C294F">
-            <wp:extent cx="3053443" cy="1884297"/>
-            <wp:effectExtent l="0" t="0" r="0" b="0"/>
-            <wp:docPr id="565383438" name="Picture 565383438" descr="Chart, line chart&#10;&#10;Description automatically generated"/>
-            <wp:cNvGraphicFramePr>
-              <a:graphicFrameLocks xmlns:a="http://schemas.openxmlformats.org/drawingml/2006/main" noChangeAspect="1"/>
-            </wp:cNvGraphicFramePr>
-            <a:graphic xmlns:a="http://schemas.openxmlformats.org/drawingml/2006/main">
-              <a:graphicData uri="http://schemas.openxmlformats.org/drawingml/2006/picture">
-                <pic:pic xmlns:pic="http://schemas.openxmlformats.org/drawingml/2006/picture">
-                  <pic:nvPicPr>
-                    <pic:cNvPr id="1859246199" name="Picture 1" descr="Chart, line chart&#10;&#10;Description automatically generated"/>
-                    <pic:cNvPicPr/>
-                  </pic:nvPicPr>
-                  <pic:blipFill>
-                    <a:blip r:embed="rId55" cstate="print">
-                      <a:extLst>
-                        <a:ext uri="{28A0092B-C50C-407E-A947-70E740481C1C}">
-                          <a14:useLocalDpi xmlns:a14="http://schemas.microsoft.com/office/drawing/2010/main" val="0"/>
-                        </a:ext>
-                      </a:extLst>
-                    </a:blip>
-                    <a:stretch>
-                      <a:fillRect/>
-                    </a:stretch>
-                  </pic:blipFill>
-                  <pic:spPr>
-                    <a:xfrm>
-                      <a:off x="0" y="0"/>
-                      <a:ext cx="3080910" cy="1901247"/>
-                    </a:xfrm>
-                    <a:prstGeom prst="rect">
-                      <a:avLst/>
-                    </a:prstGeom>
-                  </pic:spPr>
-                </pic:pic>
-              </a:graphicData>
-            </a:graphic>
-          </wp:inline>
-        </w:drawing>
-      </w:r>
-    </w:p>
-    <w:p>
-      <w:pPr>
-        <w:pStyle w:val="ListParagraph"/>
-        <w:jc w:val="center"/>
-        <w:rPr>
-          <w:rFonts w:ascii="Times New Roman" w:hAnsi="Times New Roman" w:cs="Times New Roman"/>
-        </w:rPr>
-      </w:pPr>
-      <w:r>
-        <w:rPr>
-          <w:rFonts w:ascii="Times New Roman" w:hAnsi="Times New Roman" w:cs="Times New Roman"/>
-        </w:rPr>
-        <w:t xml:space="preserve">Fig. </w:t>
-      </w:r>
-      <w:r>
-        <w:rPr>
-          <w:rStyle w:val="apple-converted-space"/>
-          <w:rFonts w:ascii="Times New Roman" w:hAnsi="Times New Roman" w:cs="Times New Roman"/>
-          <w:color w:val="000000"/>
-          <w:sz w:val="21"/>
-          <w:szCs w:val="21"/>
-        </w:rPr>
-        <w:t> </w:t>
-      </w:r>
-      <w:r>
-        <w:rPr>
-          <w:rStyle w:val="s33"/>
-          <w:rFonts w:ascii="Times New Roman" w:hAnsi="Times New Roman" w:cs="Times New Roman"/>
-          <w:color w:val="000000"/>
-          <w:sz w:val="21"/>
-          <w:szCs w:val="21"/>
-        </w:rPr>
-        <w:t>S37,</w:t>
-      </w:r>
-      <w:r>
-        <w:rPr>
-          <w:rStyle w:val="apple-converted-space"/>
-          <w:rFonts w:ascii="Times New Roman" w:hAnsi="Times New Roman" w:cs="Times New Roman"/>
-          <w:color w:val="000000"/>
-          <w:sz w:val="21"/>
-          <w:szCs w:val="21"/>
-        </w:rPr>
-        <w:t> </w:t>
-      </w:r>
-      <w:r>
-        <w:rPr>
-          <w:rStyle w:val="s33"/>
-          <w:rFonts w:ascii="Times New Roman" w:hAnsi="Times New Roman" w:cs="Times New Roman"/>
-          <w:color w:val="000000"/>
-          <w:sz w:val="21"/>
-          <w:szCs w:val="21"/>
-        </w:rPr>
-        <w:t>S21,</w:t>
-      </w:r>
-      <w:r>
-        <w:rPr>
-          <w:rStyle w:val="apple-converted-space"/>
-          <w:rFonts w:ascii="Times New Roman" w:hAnsi="Times New Roman" w:cs="Times New Roman"/>
-          <w:color w:val="000000"/>
-          <w:sz w:val="21"/>
-          <w:szCs w:val="21"/>
-        </w:rPr>
-        <w:t> </w:t>
-      </w:r>
-      <w:r>
-        <w:rPr>
-          <w:rStyle w:val="s33"/>
-          <w:rFonts w:ascii="Times New Roman" w:hAnsi="Times New Roman" w:cs="Times New Roman"/>
-          <w:color w:val="000000"/>
-          <w:sz w:val="21"/>
-          <w:szCs w:val="21"/>
-        </w:rPr>
-        <w:t>S9</w:t>
-      </w:r>
-    </w:p>
-    <w:p>
-      <w:pPr>
-        <w:pStyle w:val="ListParagraph"/>
-        <w:jc w:val="both"/>
-        <w:rPr>
-          <w:rFonts w:ascii="Times New Roman" w:hAnsi="Times New Roman" w:cs="Times New Roman"/>
-          <w:lang w:val="en-GB"/>
-        </w:rPr>
-      </w:pPr>
-    </w:p>
-    <w:p>
-      <w:pPr>
-        <w:autoSpaceDE w:val="0"/>
-        <w:autoSpaceDN w:val="0"/>
-        <w:adjustRightInd w:val="0"/>
-        <w:spacing w:after="0" w:line="240" w:lineRule="auto"/>
-        <w:ind w:left="360"/>
-        <w:jc w:val="both"/>
-        <w:rPr>
-          <w:rFonts w:ascii="Times New Roman" w:hAnsi="Times New Roman" w:cs="Times New Roman"/>
-        </w:rPr>
-      </w:pPr>
-      <w:r>
-        <w:rPr>
-          <w:rFonts w:ascii="Times New Roman" w:hAnsi="Times New Roman" w:cs="Times New Roman"/>
-          <w:b/>
-          <w:bCs/>
-          <w:lang w:val="en-GB"/>
-        </w:rPr>
-        <w:t>Sources:</w:t>
-      </w:r>
-      <w:r>
-        <w:rPr>
-          <w:rFonts w:ascii="Times New Roman" w:hAnsi="Times New Roman" w:cs="Times New Roman"/>
-          <w:lang w:val="en-GB"/>
-        </w:rPr>
-        <w:t xml:space="preserve"> </w:t>
-      </w:r>
-      <w:r>
-        <w:rPr>
-          <w:rFonts w:ascii="Times New Roman" w:hAnsi="Times New Roman" w:cs="Times New Roman"/>
-        </w:rPr>
-        <w:t xml:space="preserve">Kempe, D., Kleinberg, J., &amp; </w:t>
-      </w:r>
-      <w:proofErr w:type="spellStart"/>
-      <w:r>
-        <w:rPr>
-          <w:rFonts w:ascii="Times New Roman" w:hAnsi="Times New Roman" w:cs="Times New Roman"/>
-        </w:rPr>
-        <w:t>Tardos</w:t>
-      </w:r>
-      <w:proofErr w:type="spellEnd"/>
-      <w:r>
-        <w:rPr>
-          <w:rFonts w:ascii="Times New Roman" w:hAnsi="Times New Roman" w:cs="Times New Roman"/>
-        </w:rPr>
-        <w:t>, É. (2003, August). Maximizing the spread of influence through a social network. In Proceedings of the ninth ACM SIGKDD international conference on Knowledge discovery and data mining (pp. 137-146).</w:t>
-      </w:r>
-    </w:p>
-    <w:p>
-      <w:pPr>
-        <w:autoSpaceDE w:val="0"/>
-        <w:autoSpaceDN w:val="0"/>
-        <w:adjustRightInd w:val="0"/>
-        <w:spacing w:after="0" w:line="240" w:lineRule="auto"/>
-        <w:ind w:left="360"/>
-        <w:jc w:val="both"/>
-        <w:rPr>
-          <w:rFonts w:ascii="Times New Roman" w:hAnsi="Times New Roman" w:cs="Times New Roman"/>
-        </w:rPr>
-      </w:pPr>
-    </w:p>
-    <w:p>
-      <w:pPr>
-        <w:autoSpaceDE w:val="0"/>
-        <w:autoSpaceDN w:val="0"/>
-        <w:adjustRightInd w:val="0"/>
-        <w:spacing w:after="0" w:line="240" w:lineRule="auto"/>
-        <w:ind w:left="360"/>
-        <w:jc w:val="both"/>
-        <w:rPr>
-          <w:rFonts w:ascii="Times New Roman" w:hAnsi="Times New Roman" w:cs="Times New Roman"/>
-        </w:rPr>
-      </w:pPr>
-      <w:r>
-        <w:rPr>
-          <w:rFonts w:ascii="Times New Roman" w:hAnsi="Times New Roman" w:cs="Times New Roman"/>
-        </w:rPr>
-        <w:t xml:space="preserve">Kingi, H. (2018, September 7). Influence Maximization in Python - Greedy vs CELF. Retrieved from </w:t>
-      </w:r>
-      <w:hyperlink r:id="rId56" w:tgtFrame="_new" w:history="1">
-        <w:r>
-          <w:rPr>
-            <w:rFonts w:ascii="Times New Roman" w:hAnsi="Times New Roman" w:cs="Times New Roman"/>
-          </w:rPr>
-          <w:t>https://hautahi.com/im_greedycelf</w:t>
-        </w:r>
-      </w:hyperlink>
-    </w:p>
-    <w:p>
-      <w:pPr>
-        <w:autoSpaceDE w:val="0"/>
-        <w:autoSpaceDN w:val="0"/>
-        <w:adjustRightInd w:val="0"/>
-        <w:spacing w:after="0" w:line="240" w:lineRule="auto"/>
-        <w:ind w:left="360"/>
-        <w:jc w:val="both"/>
-        <w:rPr>
-          <w:rFonts w:ascii="Times New Roman" w:hAnsi="Times New Roman" w:cs="Times New Roman"/>
-        </w:rPr>
-      </w:pPr>
-    </w:p>
-    <w:p>
-      <w:pPr>
-        <w:pStyle w:val="ListParagraph"/>
-        <w:jc w:val="center"/>
-        <w:rPr>
-          <w:rFonts w:ascii="Times New Roman" w:hAnsi="Times New Roman" w:cs="Times New Roman"/>
-        </w:rPr>
-      </w:pPr>
-      <w:r>
-        <w:rPr>
-          <w:rFonts w:ascii="Times New Roman" w:hAnsi="Times New Roman" w:cs="Times New Roman"/>
-        </w:rPr>
-        <w:t xml:space="preserve">Fig. _ </w:t>
-      </w:r>
-    </w:p>
-    <w:p>
-      <w:pPr>
-        <w:pStyle w:val="ListParagraph"/>
-        <w:jc w:val="center"/>
-        <w:rPr>
-          <w:rFonts w:ascii="Times New Roman" w:hAnsi="Times New Roman" w:cs="Times New Roman"/>
-        </w:rPr>
-      </w:pPr>
-    </w:p>
-    <w:p>
-      <w:pPr>
-        <w:pStyle w:val="ListParagraph"/>
-        <w:jc w:val="center"/>
-        <w:rPr>
-          <w:rFonts w:ascii="Times New Roman" w:hAnsi="Times New Roman" w:cs="Times New Roman"/>
-        </w:rPr>
-      </w:pPr>
-    </w:p>
-    <w:p>
-      <w:pPr>
-        <w:pStyle w:val="ListParagraph"/>
-        <w:jc w:val="center"/>
-        <w:rPr>
-          <w:rFonts w:ascii="Times New Roman" w:hAnsi="Times New Roman" w:cs="Times New Roman"/>
-        </w:rPr>
-      </w:pPr>
-      <w:r>
-        <w:rPr>
-          <w:rFonts w:ascii="Times New Roman" w:hAnsi="Times New Roman" w:cs="Times New Roman"/>
-          <w:noProof/>
-          <w14:ligatures w14:val="standardContextual"/>
-        </w:rPr>
-        <w:lastRenderedPageBreak/>
-        <w:drawing>
-          <wp:inline distT="0" distB="0" distL="0" distR="0" wp14:anchorId="5B3982BB" wp14:editId="48592144">
-            <wp:extent cx="4427235" cy="3602718"/>
-            <wp:effectExtent l="0" t="0" r="5080" b="4445"/>
-            <wp:docPr id="1024070321" name="Picture 1" descr="Chart, line chart&#10;&#10;Description automatically generated"/>
-            <wp:cNvGraphicFramePr>
-              <a:graphicFrameLocks xmlns:a="http://schemas.openxmlformats.org/drawingml/2006/main" noChangeAspect="1"/>
-            </wp:cNvGraphicFramePr>
-            <a:graphic xmlns:a="http://schemas.openxmlformats.org/drawingml/2006/main">
-              <a:graphicData uri="http://schemas.openxmlformats.org/drawingml/2006/picture">
-                <pic:pic xmlns:pic="http://schemas.openxmlformats.org/drawingml/2006/picture">
-                  <pic:nvPicPr>
-                    <pic:cNvPr id="1024070321" name="Picture 1" descr="Chart, line chart&#10;&#10;Description automatically generated"/>
-                    <pic:cNvPicPr/>
-                  </pic:nvPicPr>
-                  <pic:blipFill rotWithShape="1">
-                    <a:blip r:embed="rId57" cstate="print">
-                      <a:extLst>
-                        <a:ext uri="{28A0092B-C50C-407E-A947-70E740481C1C}">
-                          <a14:useLocalDpi xmlns:a14="http://schemas.microsoft.com/office/drawing/2010/main" val="0"/>
-                        </a:ext>
-                      </a:extLst>
-                    </a:blip>
-                    <a:srcRect l="4179" t="2456" r="8063" b="4532"/>
-                    <a:stretch/>
-                  </pic:blipFill>
-                  <pic:spPr bwMode="auto">
-                    <a:xfrm>
-                      <a:off x="0" y="0"/>
-                      <a:ext cx="4433053" cy="3607452"/>
-                    </a:xfrm>
-                    <a:prstGeom prst="rect">
-                      <a:avLst/>
-                    </a:prstGeom>
-                    <a:ln>
-                      <a:noFill/>
-                    </a:ln>
-                    <a:extLst>
-                      <a:ext uri="{53640926-AAD7-44D8-BBD7-CCE9431645EC}">
-                        <a14:shadowObscured xmlns:a14="http://schemas.microsoft.com/office/drawing/2010/main"/>
-                      </a:ext>
-                    </a:extLst>
-                  </pic:spPr>
-                </pic:pic>
-              </a:graphicData>
-            </a:graphic>
-          </wp:inline>
-        </w:drawing>
-      </w:r>
-    </w:p>
-    <w:p>
-      <w:pPr>
-        <w:pStyle w:val="ListParagraph"/>
-        <w:jc w:val="center"/>
-        <w:rPr>
-          <w:rFonts w:ascii="Times New Roman" w:hAnsi="Times New Roman" w:cs="Times New Roman"/>
-        </w:rPr>
-      </w:pPr>
-      <w:r>
-        <w:rPr>
-          <w:rFonts w:ascii="Times New Roman" w:hAnsi="Times New Roman" w:cs="Times New Roman"/>
-        </w:rPr>
-        <w:t>Fig with nodes S97, S14, S102 from greedy</w:t>
-      </w:r>
-    </w:p>
-    <w:p>
-      <w:pPr>
-        <w:pStyle w:val="ListParagraph"/>
-        <w:jc w:val="center"/>
+    <w:tbl>
+      <w:tblPr>
+        <w:tblStyle w:val="TableGrid"/>
+        <w:tblW w:w="0" w:type="auto"/>
+        <w:tblInd w:w="360" w:type="dxa"/>
+        <w:tblLook w:val="04A0" w:firstRow="1" w:lastRow="0" w:firstColumn="1" w:lastColumn="0" w:noHBand="0" w:noVBand="1"/>
+      </w:tblPr>
+      <w:tblGrid>
+        <w:gridCol w:w="4478"/>
+        <w:gridCol w:w="4178"/>
+      </w:tblGrid>
+      <w:tr>
+        <w:tc>
+          <w:tcPr>
+            <w:tcW w:w="4508" w:type="dxa"/>
+          </w:tcPr>
+          <w:p>
+            <w:pPr>
+              <w:autoSpaceDE w:val="0"/>
+              <w:autoSpaceDN w:val="0"/>
+              <w:adjustRightInd w:val="0"/>
+              <w:spacing w:after="0" w:line="240" w:lineRule="auto"/>
+              <w:jc w:val="both"/>
+              <w:rPr>
+                <w:rFonts w:ascii="Times New Roman" w:hAnsi="Times New Roman" w:cs="Times New Roman"/>
+              </w:rPr>
+            </w:pPr>
+            <w:r>
+              <w:rPr>
+                <w:rFonts w:ascii="Times New Roman" w:hAnsi="Times New Roman" w:cs="Times New Roman"/>
+                <w:noProof/>
+                <w14:ligatures w14:val="standardContextual"/>
+              </w:rPr>
+              <w:drawing>
+                <wp:inline distT="0" distB="0" distL="0" distR="0" wp14:anchorId="27984183" wp14:editId="1715F36B">
+                  <wp:extent cx="2748235" cy="1695951"/>
+                  <wp:effectExtent l="0" t="0" r="0" b="6350"/>
+                  <wp:docPr id="565383438" name="Picture 565383438" descr="Chart, line chart&#10;&#10;Description automatically generated"/>
+                  <wp:cNvGraphicFramePr>
+                    <a:graphicFrameLocks xmlns:a="http://schemas.openxmlformats.org/drawingml/2006/main" noChangeAspect="1"/>
+                  </wp:cNvGraphicFramePr>
+                  <a:graphic xmlns:a="http://schemas.openxmlformats.org/drawingml/2006/main">
+                    <a:graphicData uri="http://schemas.openxmlformats.org/drawingml/2006/picture">
+                      <pic:pic xmlns:pic="http://schemas.openxmlformats.org/drawingml/2006/picture">
+                        <pic:nvPicPr>
+                          <pic:cNvPr id="1859246199" name="Picture 1" descr="Chart, line chart&#10;&#10;Description automatically generated"/>
+                          <pic:cNvPicPr/>
+                        </pic:nvPicPr>
+                        <pic:blipFill>
+                          <a:blip r:embed="rId57" cstate="print">
+                            <a:extLst>
+                              <a:ext uri="{28A0092B-C50C-407E-A947-70E740481C1C}">
+                                <a14:useLocalDpi xmlns:a14="http://schemas.microsoft.com/office/drawing/2010/main" val="0"/>
+                              </a:ext>
+                            </a:extLst>
+                          </a:blip>
+                          <a:stretch>
+                            <a:fillRect/>
+                          </a:stretch>
+                        </pic:blipFill>
+                        <pic:spPr>
+                          <a:xfrm>
+                            <a:off x="0" y="0"/>
+                            <a:ext cx="2815615" cy="1737531"/>
+                          </a:xfrm>
+                          <a:prstGeom prst="rect">
+                            <a:avLst/>
+                          </a:prstGeom>
+                        </pic:spPr>
+                      </pic:pic>
+                    </a:graphicData>
+                  </a:graphic>
+                </wp:inline>
+              </w:drawing>
+            </w:r>
+          </w:p>
+        </w:tc>
+        <w:tc>
+          <w:tcPr>
+            <w:tcW w:w="4508" w:type="dxa"/>
+          </w:tcPr>
+          <w:p>
+            <w:pPr>
+              <w:autoSpaceDE w:val="0"/>
+              <w:autoSpaceDN w:val="0"/>
+              <w:adjustRightInd w:val="0"/>
+              <w:spacing w:after="0" w:line="240" w:lineRule="auto"/>
+              <w:jc w:val="both"/>
+              <w:rPr>
+                <w:rFonts w:ascii="Times New Roman" w:hAnsi="Times New Roman" w:cs="Times New Roman"/>
+              </w:rPr>
+            </w:pPr>
+            <w:r>
+              <w:rPr>
+                <w:rFonts w:ascii="Times New Roman" w:hAnsi="Times New Roman" w:cs="Times New Roman"/>
+                <w:noProof/>
+                <w14:ligatures w14:val="standardContextual"/>
+              </w:rPr>
+              <w:drawing>
+                <wp:inline distT="0" distB="0" distL="0" distR="0" wp14:anchorId="7C03BF2B" wp14:editId="10D29FE4">
+                  <wp:extent cx="2554007" cy="2078355"/>
+                  <wp:effectExtent l="0" t="0" r="0" b="4445"/>
+                  <wp:docPr id="1024070321" name="Picture 1" descr="Chart, line chart&#10;&#10;Description automatically generated"/>
+                  <wp:cNvGraphicFramePr>
+                    <a:graphicFrameLocks xmlns:a="http://schemas.openxmlformats.org/drawingml/2006/main" noChangeAspect="1"/>
+                  </wp:cNvGraphicFramePr>
+                  <a:graphic xmlns:a="http://schemas.openxmlformats.org/drawingml/2006/main">
+                    <a:graphicData uri="http://schemas.openxmlformats.org/drawingml/2006/picture">
+                      <pic:pic xmlns:pic="http://schemas.openxmlformats.org/drawingml/2006/picture">
+                        <pic:nvPicPr>
+                          <pic:cNvPr id="1024070321" name="Picture 1" descr="Chart, line chart&#10;&#10;Description automatically generated"/>
+                          <pic:cNvPicPr/>
+                        </pic:nvPicPr>
+                        <pic:blipFill rotWithShape="1">
+                          <a:blip r:embed="rId58" cstate="print">
+                            <a:extLst>
+                              <a:ext uri="{28A0092B-C50C-407E-A947-70E740481C1C}">
+                                <a14:useLocalDpi xmlns:a14="http://schemas.microsoft.com/office/drawing/2010/main" val="0"/>
+                              </a:ext>
+                            </a:extLst>
+                          </a:blip>
+                          <a:srcRect l="4179" t="2456" r="8063" b="4532"/>
+                          <a:stretch/>
+                        </pic:blipFill>
+                        <pic:spPr bwMode="auto">
+                          <a:xfrm>
+                            <a:off x="0" y="0"/>
+                            <a:ext cx="2566458" cy="2088487"/>
+                          </a:xfrm>
+                          <a:prstGeom prst="rect">
+                            <a:avLst/>
+                          </a:prstGeom>
+                          <a:ln>
+                            <a:noFill/>
+                          </a:ln>
+                          <a:extLst>
+                            <a:ext uri="{53640926-AAD7-44D8-BBD7-CCE9431645EC}">
+                              <a14:shadowObscured xmlns:a14="http://schemas.microsoft.com/office/drawing/2010/main"/>
+                            </a:ext>
+                          </a:extLst>
+                        </pic:spPr>
+                      </pic:pic>
+                    </a:graphicData>
+                  </a:graphic>
+                </wp:inline>
+              </w:drawing>
+            </w:r>
+          </w:p>
+        </w:tc>
+      </w:tr>
+      <w:tr>
+        <w:tc>
+          <w:tcPr>
+            <w:tcW w:w="4508" w:type="dxa"/>
+          </w:tcPr>
+          <w:p>
+            <w:pPr>
+              <w:pStyle w:val="ListParagraph"/>
+              <w:jc w:val="center"/>
+              <w:rPr>
+                <w:rFonts w:ascii="Times New Roman" w:hAnsi="Times New Roman" w:cs="Times New Roman"/>
+              </w:rPr>
+            </w:pPr>
+            <w:r>
+              <w:rPr>
+                <w:rFonts w:ascii="Times New Roman" w:hAnsi="Times New Roman" w:cs="Times New Roman"/>
+              </w:rPr>
+              <w:t xml:space="preserve">Fig. </w:t>
+            </w:r>
+            <w:r>
+              <w:rPr>
+                <w:rStyle w:val="apple-converted-space"/>
+                <w:rFonts w:ascii="Times New Roman" w:hAnsi="Times New Roman" w:cs="Times New Roman"/>
+                <w:color w:val="000000"/>
+                <w:sz w:val="21"/>
+                <w:szCs w:val="21"/>
+              </w:rPr>
+              <w:t> </w:t>
+            </w:r>
+            <w:r>
+              <w:rPr>
+                <w:rStyle w:val="s33"/>
+                <w:rFonts w:ascii="Times New Roman" w:hAnsi="Times New Roman" w:cs="Times New Roman"/>
+                <w:color w:val="000000"/>
+                <w:sz w:val="21"/>
+                <w:szCs w:val="21"/>
+              </w:rPr>
+              <w:t>S37,</w:t>
+            </w:r>
+            <w:r>
+              <w:rPr>
+                <w:rStyle w:val="apple-converted-space"/>
+                <w:rFonts w:ascii="Times New Roman" w:hAnsi="Times New Roman" w:cs="Times New Roman"/>
+                <w:color w:val="000000"/>
+                <w:sz w:val="21"/>
+                <w:szCs w:val="21"/>
+              </w:rPr>
+              <w:t> </w:t>
+            </w:r>
+            <w:r>
+              <w:rPr>
+                <w:rStyle w:val="s33"/>
+                <w:rFonts w:ascii="Times New Roman" w:hAnsi="Times New Roman" w:cs="Times New Roman"/>
+                <w:color w:val="000000"/>
+                <w:sz w:val="21"/>
+                <w:szCs w:val="21"/>
+              </w:rPr>
+              <w:t>S21,</w:t>
+            </w:r>
+            <w:r>
+              <w:rPr>
+                <w:rStyle w:val="apple-converted-space"/>
+                <w:rFonts w:ascii="Times New Roman" w:hAnsi="Times New Roman" w:cs="Times New Roman"/>
+                <w:color w:val="000000"/>
+                <w:sz w:val="21"/>
+                <w:szCs w:val="21"/>
+              </w:rPr>
+              <w:t> </w:t>
+            </w:r>
+            <w:r>
+              <w:rPr>
+                <w:rStyle w:val="s33"/>
+                <w:rFonts w:ascii="Times New Roman" w:hAnsi="Times New Roman" w:cs="Times New Roman"/>
+                <w:color w:val="000000"/>
+                <w:sz w:val="21"/>
+                <w:szCs w:val="21"/>
+              </w:rPr>
+              <w:t>S9</w:t>
+            </w:r>
+            <w:r>
+              <w:rPr>
+                <w:rStyle w:val="s33"/>
+                <w:color w:val="000000"/>
+                <w:sz w:val="21"/>
+                <w:szCs w:val="21"/>
+              </w:rPr>
+              <w:t xml:space="preserve"> Greedy </w:t>
+            </w:r>
+            <w:proofErr w:type="spellStart"/>
+            <w:r>
+              <w:rPr>
+                <w:rStyle w:val="s33"/>
+                <w:color w:val="000000"/>
+                <w:sz w:val="21"/>
+                <w:szCs w:val="21"/>
+              </w:rPr>
+              <w:t>Minmization</w:t>
+            </w:r>
+            <w:proofErr w:type="spellEnd"/>
+          </w:p>
+        </w:tc>
+        <w:tc>
+          <w:tcPr>
+            <w:tcW w:w="4508" w:type="dxa"/>
+          </w:tcPr>
+          <w:p>
+            <w:pPr>
+              <w:autoSpaceDE w:val="0"/>
+              <w:autoSpaceDN w:val="0"/>
+              <w:adjustRightInd w:val="0"/>
+              <w:spacing w:after="0" w:line="240" w:lineRule="auto"/>
+              <w:jc w:val="both"/>
+              <w:rPr>
+                <w:rFonts w:ascii="Times New Roman" w:hAnsi="Times New Roman" w:cs="Times New Roman"/>
+              </w:rPr>
+            </w:pPr>
+            <w:r>
+              <w:rPr>
+                <w:rFonts w:ascii="Times New Roman" w:hAnsi="Times New Roman" w:cs="Times New Roman"/>
+              </w:rPr>
+              <w:t>Fig with nodes S97, S14, S102 from greedy</w:t>
+            </w:r>
+          </w:p>
+        </w:tc>
+      </w:tr>
+    </w:tbl>
+    <w:p>
+      <w:pPr>
         <w:rPr>
           <w:rFonts w:ascii="Times New Roman" w:hAnsi="Times New Roman" w:cs="Times New Roman"/>
         </w:rPr>
@@ -19934,6 +20677,116 @@
         </w:rPr>
       </w:pPr>
     </w:p>
+    <w:p>
+      <w:pPr>
+        <w:pStyle w:val="ListParagraph"/>
+        <w:jc w:val="both"/>
+        <w:rPr>
+          <w:rFonts w:ascii="Times New Roman" w:hAnsi="Times New Roman" w:cs="Times New Roman"/>
+          <w:lang w:val="en-GB"/>
+        </w:rPr>
+      </w:pPr>
+    </w:p>
+    <w:p>
+      <w:pPr>
+        <w:autoSpaceDE w:val="0"/>
+        <w:autoSpaceDN w:val="0"/>
+        <w:adjustRightInd w:val="0"/>
+        <w:spacing w:after="0" w:line="240" w:lineRule="auto"/>
+        <w:ind w:left="360"/>
+        <w:jc w:val="both"/>
+        <w:rPr>
+          <w:rFonts w:ascii="Times New Roman" w:hAnsi="Times New Roman" w:cs="Times New Roman"/>
+        </w:rPr>
+      </w:pPr>
+      <w:r>
+        <w:rPr>
+          <w:rFonts w:ascii="Times New Roman" w:hAnsi="Times New Roman" w:cs="Times New Roman"/>
+          <w:b/>
+          <w:bCs/>
+          <w:lang w:val="en-GB"/>
+        </w:rPr>
+        <w:t>Sources:</w:t>
+      </w:r>
+      <w:r>
+        <w:rPr>
+          <w:rFonts w:ascii="Times New Roman" w:hAnsi="Times New Roman" w:cs="Times New Roman"/>
+          <w:lang w:val="en-GB"/>
+        </w:rPr>
+        <w:t xml:space="preserve"> </w:t>
+      </w:r>
+      <w:r>
+        <w:rPr>
+          <w:rFonts w:ascii="Times New Roman" w:hAnsi="Times New Roman" w:cs="Times New Roman"/>
+        </w:rPr>
+        <w:t xml:space="preserve">Kempe, D., Kleinberg, J., &amp; </w:t>
+      </w:r>
+      <w:proofErr w:type="spellStart"/>
+      <w:r>
+        <w:rPr>
+          <w:rFonts w:ascii="Times New Roman" w:hAnsi="Times New Roman" w:cs="Times New Roman"/>
+        </w:rPr>
+        <w:t>Tardos</w:t>
+      </w:r>
+      <w:proofErr w:type="spellEnd"/>
+      <w:r>
+        <w:rPr>
+          <w:rFonts w:ascii="Times New Roman" w:hAnsi="Times New Roman" w:cs="Times New Roman"/>
+        </w:rPr>
+        <w:t>, É. (2003, August). Maximizing the spread of influence through a social network. In Proceedings of the ninth ACM SIGKDD international conference on Knowledge discovery and data mining (pp. 137-146).</w:t>
+      </w:r>
+    </w:p>
+    <w:p>
+      <w:pPr>
+        <w:autoSpaceDE w:val="0"/>
+        <w:autoSpaceDN w:val="0"/>
+        <w:adjustRightInd w:val="0"/>
+        <w:spacing w:after="0" w:line="240" w:lineRule="auto"/>
+        <w:ind w:left="360"/>
+        <w:jc w:val="both"/>
+        <w:rPr>
+          <w:rFonts w:ascii="Times New Roman" w:hAnsi="Times New Roman" w:cs="Times New Roman"/>
+        </w:rPr>
+      </w:pPr>
+    </w:p>
+    <w:p>
+      <w:pPr>
+        <w:autoSpaceDE w:val="0"/>
+        <w:autoSpaceDN w:val="0"/>
+        <w:adjustRightInd w:val="0"/>
+        <w:spacing w:after="0" w:line="240" w:lineRule="auto"/>
+        <w:ind w:left="360"/>
+        <w:jc w:val="both"/>
+        <w:rPr>
+          <w:rFonts w:ascii="Times New Roman" w:hAnsi="Times New Roman" w:cs="Times New Roman"/>
+        </w:rPr>
+      </w:pPr>
+      <w:r>
+        <w:rPr>
+          <w:rFonts w:ascii="Times New Roman" w:hAnsi="Times New Roman" w:cs="Times New Roman"/>
+        </w:rPr>
+        <w:t xml:space="preserve">Kingi, H. (2018, September 7). Influence Maximization in Python - Greedy vs CELF. Retrieved from </w:t>
+      </w:r>
+      <w:hyperlink r:id="rId59" w:tgtFrame="_new" w:history="1">
+        <w:r>
+          <w:rPr>
+            <w:rFonts w:ascii="Times New Roman" w:hAnsi="Times New Roman" w:cs="Times New Roman"/>
+          </w:rPr>
+          <w:t>https://hautahi.com/im_greedycelf</w:t>
+        </w:r>
+      </w:hyperlink>
+    </w:p>
+    <w:p>
+      <w:pPr>
+        <w:ind w:left="720" w:hanging="720"/>
+        <w:rPr>
+          <w:rFonts w:ascii="Times New Roman" w:hAnsi="Times New Roman" w:cs="Times New Roman"/>
+          <w:color w:val="000000" w:themeColor="text1"/>
+          <w:sz w:val="24"/>
+          <w:szCs w:val="24"/>
+        </w:rPr>
+      </w:pPr>
+    </w:p>
     <w:sectPr>
       <w:pgSz w:w="11906" w:h="16838"/>
       <w:pgMar w:top="1440" w:right="1440" w:bottom="1440" w:left="1440" w:header="708" w:footer="708" w:gutter="0"/>
@@ -20589,6 +21442,95 @@
     </w:lvl>
   </w:abstractNum>
   <w:abstractNum w:abstractNumId="6" w15:restartNumberingAfterBreak="0">
+    <w:nsid w:val="2611164A"/>
+    <w:multiLevelType w:val="hybridMultilevel"/>
+    <w:tmpl w:val="B7DAD4D6"/>
+    <w:lvl w:ilvl="0" w:tplc="04190013">
+      <w:start w:val="1"/>
+      <w:numFmt w:val="upperRoman"/>
+      <w:lvlText w:val="%1."/>
+      <w:lvlJc w:val="right"/>
+      <w:pPr>
+        <w:ind w:left="1800" w:hanging="360"/>
+      </w:pPr>
+      <w:rPr>
+        <w:rFonts w:hint="default"/>
+      </w:rPr>
+    </w:lvl>
+    <w:lvl w:ilvl="1" w:tplc="FFFFFFFF" w:tentative="1">
+      <w:start w:val="1"/>
+      <w:numFmt w:val="lowerLetter"/>
+      <w:lvlText w:val="%2."/>
+      <w:lvlJc w:val="left"/>
+      <w:pPr>
+        <w:ind w:left="2520" w:hanging="360"/>
+      </w:pPr>
+    </w:lvl>
+    <w:lvl w:ilvl="2" w:tplc="FFFFFFFF" w:tentative="1">
+      <w:start w:val="1"/>
+      <w:numFmt w:val="lowerRoman"/>
+      <w:lvlText w:val="%3."/>
+      <w:lvlJc w:val="right"/>
+      <w:pPr>
+        <w:ind w:left="3240" w:hanging="180"/>
+      </w:pPr>
+    </w:lvl>
+    <w:lvl w:ilvl="3" w:tplc="FFFFFFFF" w:tentative="1">
+      <w:start w:val="1"/>
+      <w:numFmt w:val="decimal"/>
+      <w:lvlText w:val="%4."/>
+      <w:lvlJc w:val="left"/>
+      <w:pPr>
+        <w:ind w:left="3960" w:hanging="360"/>
+      </w:pPr>
+    </w:lvl>
+    <w:lvl w:ilvl="4" w:tplc="FFFFFFFF" w:tentative="1">
+      <w:start w:val="1"/>
+      <w:numFmt w:val="lowerLetter"/>
+      <w:lvlText w:val="%5."/>
+      <w:lvlJc w:val="left"/>
+      <w:pPr>
+        <w:ind w:left="4680" w:hanging="360"/>
+      </w:pPr>
+    </w:lvl>
+    <w:lvl w:ilvl="5" w:tplc="FFFFFFFF" w:tentative="1">
+      <w:start w:val="1"/>
+      <w:numFmt w:val="lowerRoman"/>
+      <w:lvlText w:val="%6."/>
+      <w:lvlJc w:val="right"/>
+      <w:pPr>
+        <w:ind w:left="5400" w:hanging="180"/>
+      </w:pPr>
+    </w:lvl>
+    <w:lvl w:ilvl="6" w:tplc="FFFFFFFF" w:tentative="1">
+      <w:start w:val="1"/>
+      <w:numFmt w:val="decimal"/>
+      <w:lvlText w:val="%7."/>
+      <w:lvlJc w:val="left"/>
+      <w:pPr>
+        <w:ind w:left="6120" w:hanging="360"/>
+      </w:pPr>
+    </w:lvl>
+    <w:lvl w:ilvl="7" w:tplc="FFFFFFFF" w:tentative="1">
+      <w:start w:val="1"/>
+      <w:numFmt w:val="lowerLetter"/>
+      <w:lvlText w:val="%8."/>
+      <w:lvlJc w:val="left"/>
+      <w:pPr>
+        <w:ind w:left="6840" w:hanging="360"/>
+      </w:pPr>
+    </w:lvl>
+    <w:lvl w:ilvl="8" w:tplc="FFFFFFFF" w:tentative="1">
+      <w:start w:val="1"/>
+      <w:numFmt w:val="lowerRoman"/>
+      <w:lvlText w:val="%9."/>
+      <w:lvlJc w:val="right"/>
+      <w:pPr>
+        <w:ind w:left="7560" w:hanging="180"/>
+      </w:pPr>
+    </w:lvl>
+  </w:abstractNum>
+  <w:abstractNum w:abstractNumId="7" w15:restartNumberingAfterBreak="0">
     <w:nsid w:val="2EA66338"/>
     <w:multiLevelType w:val="hybridMultilevel"/>
     <w:tmpl w:val="E28E1D46"/>
@@ -20677,11 +21619,11 @@
       </w:pPr>
     </w:lvl>
   </w:abstractNum>
-  <w:abstractNum w:abstractNumId="7" w15:restartNumberingAfterBreak="0">
-    <w:nsid w:val="3A1E60A9"/>
+  <w:abstractNum w:abstractNumId="8" w15:restartNumberingAfterBreak="0">
+    <w:nsid w:val="397C1416"/>
     <w:multiLevelType w:val="hybridMultilevel"/>
-    <w:tmpl w:val="2D2AE818"/>
-    <w:lvl w:ilvl="0" w:tplc="FFFFFFFF">
+    <w:tmpl w:val="E86C05EC"/>
+    <w:lvl w:ilvl="0" w:tplc="1000000F">
       <w:start w:val="1"/>
       <w:numFmt w:val="decimal"/>
       <w:lvlText w:val="%1."/>
@@ -20705,6 +21647,119 @@
         <w:rFonts w:hint="default"/>
       </w:rPr>
     </w:lvl>
+    <w:lvl w:ilvl="2" w:tplc="FFFFFFFF" w:tentative="1">
+      <w:start w:val="1"/>
+      <w:numFmt w:val="bullet"/>
+      <w:lvlText w:val=""/>
+      <w:lvlJc w:val="left"/>
+      <w:pPr>
+        <w:ind w:left="2520" w:hanging="360"/>
+      </w:pPr>
+      <w:rPr>
+        <w:rFonts w:ascii="Wingdings" w:hAnsi="Wingdings" w:hint="default"/>
+      </w:rPr>
+    </w:lvl>
+    <w:lvl w:ilvl="3" w:tplc="FFFFFFFF" w:tentative="1">
+      <w:start w:val="1"/>
+      <w:numFmt w:val="bullet"/>
+      <w:lvlText w:val=""/>
+      <w:lvlJc w:val="left"/>
+      <w:pPr>
+        <w:ind w:left="3240" w:hanging="360"/>
+      </w:pPr>
+      <w:rPr>
+        <w:rFonts w:ascii="Symbol" w:hAnsi="Symbol" w:hint="default"/>
+      </w:rPr>
+    </w:lvl>
+    <w:lvl w:ilvl="4" w:tplc="FFFFFFFF" w:tentative="1">
+      <w:start w:val="1"/>
+      <w:numFmt w:val="bullet"/>
+      <w:lvlText w:val="o"/>
+      <w:lvlJc w:val="left"/>
+      <w:pPr>
+        <w:ind w:left="3960" w:hanging="360"/>
+      </w:pPr>
+      <w:rPr>
+        <w:rFonts w:ascii="Courier New" w:hAnsi="Courier New" w:cs="Courier New" w:hint="default"/>
+      </w:rPr>
+    </w:lvl>
+    <w:lvl w:ilvl="5" w:tplc="FFFFFFFF" w:tentative="1">
+      <w:start w:val="1"/>
+      <w:numFmt w:val="bullet"/>
+      <w:lvlText w:val=""/>
+      <w:lvlJc w:val="left"/>
+      <w:pPr>
+        <w:ind w:left="4680" w:hanging="360"/>
+      </w:pPr>
+      <w:rPr>
+        <w:rFonts w:ascii="Wingdings" w:hAnsi="Wingdings" w:hint="default"/>
+      </w:rPr>
+    </w:lvl>
+    <w:lvl w:ilvl="6" w:tplc="FFFFFFFF" w:tentative="1">
+      <w:start w:val="1"/>
+      <w:numFmt w:val="bullet"/>
+      <w:lvlText w:val=""/>
+      <w:lvlJc w:val="left"/>
+      <w:pPr>
+        <w:ind w:left="5400" w:hanging="360"/>
+      </w:pPr>
+      <w:rPr>
+        <w:rFonts w:ascii="Symbol" w:hAnsi="Symbol" w:hint="default"/>
+      </w:rPr>
+    </w:lvl>
+    <w:lvl w:ilvl="7" w:tplc="FFFFFFFF" w:tentative="1">
+      <w:start w:val="1"/>
+      <w:numFmt w:val="bullet"/>
+      <w:lvlText w:val="o"/>
+      <w:lvlJc w:val="left"/>
+      <w:pPr>
+        <w:ind w:left="6120" w:hanging="360"/>
+      </w:pPr>
+      <w:rPr>
+        <w:rFonts w:ascii="Courier New" w:hAnsi="Courier New" w:cs="Courier New" w:hint="default"/>
+      </w:rPr>
+    </w:lvl>
+    <w:lvl w:ilvl="8" w:tplc="FFFFFFFF" w:tentative="1">
+      <w:start w:val="1"/>
+      <w:numFmt w:val="bullet"/>
+      <w:lvlText w:val=""/>
+      <w:lvlJc w:val="left"/>
+      <w:pPr>
+        <w:ind w:left="6840" w:hanging="360"/>
+      </w:pPr>
+      <w:rPr>
+        <w:rFonts w:ascii="Wingdings" w:hAnsi="Wingdings" w:hint="default"/>
+      </w:rPr>
+    </w:lvl>
+  </w:abstractNum>
+  <w:abstractNum w:abstractNumId="9" w15:restartNumberingAfterBreak="0">
+    <w:nsid w:val="3A1E60A9"/>
+    <w:multiLevelType w:val="hybridMultilevel"/>
+    <w:tmpl w:val="2D2AE818"/>
+    <w:lvl w:ilvl="0" w:tplc="FFFFFFFF">
+      <w:start w:val="1"/>
+      <w:numFmt w:val="decimal"/>
+      <w:lvlText w:val="%1."/>
+      <w:lvlJc w:val="left"/>
+      <w:pPr>
+        <w:ind w:left="1080" w:hanging="360"/>
+      </w:pPr>
+      <w:rPr>
+        <w:rFonts w:hint="default"/>
+      </w:rPr>
+    </w:lvl>
+    <w:lvl w:ilvl="1" w:tplc="FFFFFFFF">
+      <w:start w:val="1"/>
+      <w:numFmt w:val="decimal"/>
+      <w:lvlText w:val="%2)"/>
+      <w:lvlJc w:val="left"/>
+      <w:pPr>
+        <w:ind w:left="1800" w:hanging="360"/>
+      </w:pPr>
+      <w:rPr>
+        <w:rFonts w:hint="default"/>
+      </w:rPr>
+    </w:lvl>
     <w:lvl w:ilvl="2" w:tplc="FFFFFFFF">
       <w:start w:val="1"/>
       <w:numFmt w:val="lowerLetter"/>
@@ -20790,7 +21845,7 @@
       </w:rPr>
     </w:lvl>
   </w:abstractNum>
-  <w:abstractNum w:abstractNumId="8" w15:restartNumberingAfterBreak="0">
+  <w:abstractNum w:abstractNumId="10" w15:restartNumberingAfterBreak="0">
     <w:nsid w:val="3A9A6D66"/>
     <w:multiLevelType w:val="hybridMultilevel"/>
     <w:tmpl w:val="814CA1B0"/>
@@ -20903,7 +21958,7 @@
       </w:rPr>
     </w:lvl>
   </w:abstractNum>
-  <w:abstractNum w:abstractNumId="9" w15:restartNumberingAfterBreak="0">
+  <w:abstractNum w:abstractNumId="11" w15:restartNumberingAfterBreak="0">
     <w:nsid w:val="3BBE2084"/>
     <w:multiLevelType w:val="hybridMultilevel"/>
     <w:tmpl w:val="8B5A63B0"/>
@@ -20992,7 +22047,93 @@
       </w:pPr>
     </w:lvl>
   </w:abstractNum>
-  <w:abstractNum w:abstractNumId="10" w15:restartNumberingAfterBreak="0">
+  <w:abstractNum w:abstractNumId="12" w15:restartNumberingAfterBreak="0">
+    <w:nsid w:val="3FDB730E"/>
+    <w:multiLevelType w:val="hybridMultilevel"/>
+    <w:tmpl w:val="4F9470CE"/>
+    <w:lvl w:ilvl="0" w:tplc="0809000F">
+      <w:start w:val="1"/>
+      <w:numFmt w:val="decimal"/>
+      <w:lvlText w:val="%1."/>
+      <w:lvlJc w:val="left"/>
+      <w:pPr>
+        <w:ind w:left="720" w:hanging="360"/>
+      </w:pPr>
+    </w:lvl>
+    <w:lvl w:ilvl="1" w:tplc="08090019" w:tentative="1">
+      <w:start w:val="1"/>
+      <w:numFmt w:val="lowerLetter"/>
+      <w:lvlText w:val="%2."/>
+      <w:lvlJc w:val="left"/>
+      <w:pPr>
+        <w:ind w:left="1440" w:hanging="360"/>
+      </w:pPr>
+    </w:lvl>
+    <w:lvl w:ilvl="2" w:tplc="0809001B" w:tentative="1">
+      <w:start w:val="1"/>
+      <w:numFmt w:val="lowerRoman"/>
+      <w:lvlText w:val="%3."/>
+      <w:lvlJc w:val="right"/>
+      <w:pPr>
+        <w:ind w:left="2160" w:hanging="180"/>
+      </w:pPr>
+    </w:lvl>
+    <w:lvl w:ilvl="3" w:tplc="0809000F" w:tentative="1">
+      <w:start w:val="1"/>
+      <w:numFmt w:val="decimal"/>
+      <w:lvlText w:val="%4."/>
+      <w:lvlJc w:val="left"/>
+      <w:pPr>
+        <w:ind w:left="2880" w:hanging="360"/>
+      </w:pPr>
+    </w:lvl>
+    <w:lvl w:ilvl="4" w:tplc="08090019" w:tentative="1">
+      <w:start w:val="1"/>
+      <w:numFmt w:val="lowerLetter"/>
+      <w:lvlText w:val="%5."/>
+      <w:lvlJc w:val="left"/>
+      <w:pPr>
+        <w:ind w:left="3600" w:hanging="360"/>
+      </w:pPr>
+    </w:lvl>
+    <w:lvl w:ilvl="5" w:tplc="0809001B" w:tentative="1">
+      <w:start w:val="1"/>
+      <w:numFmt w:val="lowerRoman"/>
+      <w:lvlText w:val="%6."/>
+      <w:lvlJc w:val="right"/>
+      <w:pPr>
+        <w:ind w:left="4320" w:hanging="180"/>
+      </w:pPr>
+    </w:lvl>
+    <w:lvl w:ilvl="6" w:tplc="0809000F" w:tentative="1">
+      <w:start w:val="1"/>
+      <w:numFmt w:val="decimal"/>
+      <w:lvlText w:val="%7."/>
+      <w:lvlJc w:val="left"/>
+      <w:pPr>
+        <w:ind w:left="5040" w:hanging="360"/>
+      </w:pPr>
+    </w:lvl>
+    <w:lvl w:ilvl="7" w:tplc="08090019" w:tentative="1">
+      <w:start w:val="1"/>
+      <w:numFmt w:val="lowerLetter"/>
+      <w:lvlText w:val="%8."/>
+      <w:lvlJc w:val="left"/>
+      <w:pPr>
+        <w:ind w:left="5760" w:hanging="360"/>
+      </w:pPr>
+    </w:lvl>
+    <w:lvl w:ilvl="8" w:tplc="0809001B" w:tentative="1">
+      <w:start w:val="1"/>
+      <w:numFmt w:val="lowerRoman"/>
+      <w:lvlText w:val="%9."/>
+      <w:lvlJc w:val="right"/>
+      <w:pPr>
+        <w:ind w:left="6480" w:hanging="180"/>
+      </w:pPr>
+    </w:lvl>
+  </w:abstractNum>
+  <w:abstractNum w:abstractNumId="13" w15:restartNumberingAfterBreak="0">
     <w:nsid w:val="4CB8748C"/>
     <w:multiLevelType w:val="hybridMultilevel"/>
     <w:tmpl w:val="E35E0CF2"/>
@@ -21105,7 +22246,96 @@
       </w:rPr>
     </w:lvl>
   </w:abstractNum>
-  <w:abstractNum w:abstractNumId="11" w15:restartNumberingAfterBreak="0">
+  <w:abstractNum w:abstractNumId="14" w15:restartNumberingAfterBreak="0">
+    <w:nsid w:val="5E0C4198"/>
+    <w:multiLevelType w:val="hybridMultilevel"/>
+    <w:tmpl w:val="0A9EA9B4"/>
+    <w:lvl w:ilvl="0" w:tplc="0419001B">
+      <w:start w:val="1"/>
+      <w:numFmt w:val="lowerRoman"/>
+      <w:lvlText w:val="%1."/>
+      <w:lvlJc w:val="right"/>
+      <w:pPr>
+        <w:ind w:left="1800" w:hanging="360"/>
+      </w:pPr>
+      <w:rPr>
+        <w:rFonts w:hint="default"/>
+      </w:rPr>
+    </w:lvl>
+    <w:lvl w:ilvl="1" w:tplc="FFFFFFFF" w:tentative="1">
+      <w:start w:val="1"/>
+      <w:numFmt w:val="lowerLetter"/>
+      <w:lvlText w:val="%2."/>
+      <w:lvlJc w:val="left"/>
+      <w:pPr>
+        <w:ind w:left="2520" w:hanging="360"/>
+      </w:pPr>
+    </w:lvl>
+    <w:lvl w:ilvl="2" w:tplc="FFFFFFFF" w:tentative="1">
+      <w:start w:val="1"/>
+      <w:numFmt w:val="lowerRoman"/>
+      <w:lvlText w:val="%3."/>
+      <w:lvlJc w:val="right"/>
+      <w:pPr>
+        <w:ind w:left="3240" w:hanging="180"/>
+      </w:pPr>
+    </w:lvl>
+    <w:lvl w:ilvl="3" w:tplc="FFFFFFFF" w:tentative="1">
+      <w:start w:val="1"/>
+      <w:numFmt w:val="decimal"/>
+      <w:lvlText w:val="%4."/>
+      <w:lvlJc w:val="left"/>
+      <w:pPr>
+        <w:ind w:left="3960" w:hanging="360"/>
+      </w:pPr>
+    </w:lvl>
+    <w:lvl w:ilvl="4" w:tplc="FFFFFFFF" w:tentative="1">
+      <w:start w:val="1"/>
+      <w:numFmt w:val="lowerLetter"/>
+      <w:lvlText w:val="%5."/>
+      <w:lvlJc w:val="left"/>
+      <w:pPr>
+        <w:ind w:left="4680" w:hanging="360"/>
+      </w:pPr>
+    </w:lvl>
+    <w:lvl w:ilvl="5" w:tplc="FFFFFFFF" w:tentative="1">
+      <w:start w:val="1"/>
+      <w:numFmt w:val="lowerRoman"/>
+      <w:lvlText w:val="%6."/>
+      <w:lvlJc w:val="right"/>
+      <w:pPr>
+        <w:ind w:left="5400" w:hanging="180"/>
+      </w:pPr>
+    </w:lvl>
+    <w:lvl w:ilvl="6" w:tplc="FFFFFFFF" w:tentative="1">
+      <w:start w:val="1"/>
+      <w:numFmt w:val="decimal"/>
+      <w:lvlText w:val="%7."/>
+      <w:lvlJc w:val="left"/>
+      <w:pPr>
+        <w:ind w:left="6120" w:hanging="360"/>
+      </w:pPr>
+    </w:lvl>
+    <w:lvl w:ilvl="7" w:tplc="FFFFFFFF" w:tentative="1">
+      <w:start w:val="1"/>
+      <w:numFmt w:val="lowerLetter"/>
+      <w:lvlText w:val="%8."/>
+      <w:lvlJc w:val="left"/>
+      <w:pPr>
+        <w:ind w:left="6840" w:hanging="360"/>
+      </w:pPr>
+    </w:lvl>
+    <w:lvl w:ilvl="8" w:tplc="FFFFFFFF" w:tentative="1">
+      <w:start w:val="1"/>
+      <w:numFmt w:val="lowerRoman"/>
+      <w:lvlText w:val="%9."/>
+      <w:lvlJc w:val="right"/>
+      <w:pPr>
+        <w:ind w:left="7560" w:hanging="180"/>
+      </w:pPr>
+    </w:lvl>
+  </w:abstractNum>
+  <w:abstractNum w:abstractNumId="15" w15:restartNumberingAfterBreak="0">
     <w:nsid w:val="5F10251F"/>
     <w:multiLevelType w:val="hybridMultilevel"/>
     <w:tmpl w:val="D51AD43E"/>
@@ -21191,7 +22421,7 @@
       </w:pPr>
     </w:lvl>
   </w:abstractNum>
-  <w:abstractNum w:abstractNumId="12" w15:restartNumberingAfterBreak="0">
+  <w:abstractNum w:abstractNumId="16" w15:restartNumberingAfterBreak="0">
     <w:nsid w:val="6C7F1D9C"/>
     <w:multiLevelType w:val="hybridMultilevel"/>
     <w:tmpl w:val="19621E1A"/>
@@ -21280,7 +22510,7 @@
       </w:pPr>
     </w:lvl>
   </w:abstractNum>
-  <w:abstractNum w:abstractNumId="13" w15:restartNumberingAfterBreak="0">
+  <w:abstractNum w:abstractNumId="17" w15:restartNumberingAfterBreak="0">
     <w:nsid w:val="71CC654F"/>
     <w:multiLevelType w:val="hybridMultilevel"/>
     <w:tmpl w:val="415A9AD0"/>
@@ -21369,7 +22599,7 @@
       </w:pPr>
     </w:lvl>
   </w:abstractNum>
-  <w:abstractNum w:abstractNumId="14" w15:restartNumberingAfterBreak="0">
+  <w:abstractNum w:abstractNumId="18" w15:restartNumberingAfterBreak="0">
     <w:nsid w:val="730A2421"/>
     <w:multiLevelType w:val="hybridMultilevel"/>
     <w:tmpl w:val="2DDE16EA"/>
@@ -21458,7 +22688,7 @@
       </w:pPr>
     </w:lvl>
   </w:abstractNum>
-  <w:abstractNum w:abstractNumId="15" w15:restartNumberingAfterBreak="0">
+  <w:abstractNum w:abstractNumId="19" w15:restartNumberingAfterBreak="0">
     <w:nsid w:val="73350265"/>
     <w:multiLevelType w:val="hybridMultilevel"/>
     <w:tmpl w:val="3EB068CE"/>
@@ -21571,7 +22801,7 @@
       </w:rPr>
     </w:lvl>
   </w:abstractNum>
-  <w:abstractNum w:abstractNumId="16" w15:restartNumberingAfterBreak="0">
+  <w:abstractNum w:abstractNumId="20" w15:restartNumberingAfterBreak="0">
     <w:nsid w:val="76E62395"/>
     <w:multiLevelType w:val="hybridMultilevel"/>
     <w:tmpl w:val="2DDE16EA"/>
@@ -21670,46 +22900,58 @@
     <w:abstractNumId w:val="1"/>
   </w:num>
   <w:num w:numId="4" w16cid:durableId="1138762227">
-    <w:abstractNumId w:val="12"/>
+    <w:abstractNumId w:val="16"/>
   </w:num>
   <w:num w:numId="5" w16cid:durableId="1346665458">
-    <w:abstractNumId w:val="10"/>
+    <w:abstractNumId w:val="13"/>
   </w:num>
   <w:num w:numId="6" w16cid:durableId="1070154649">
     <w:abstractNumId w:val="2"/>
   </w:num>
   <w:num w:numId="7" w16cid:durableId="369762132">
-    <w:abstractNumId w:val="7"/>
+    <w:abstractNumId w:val="9"/>
   </w:num>
   <w:num w:numId="8" w16cid:durableId="307634052">
-    <w:abstractNumId w:val="13"/>
+    <w:abstractNumId w:val="17"/>
   </w:num>
   <w:num w:numId="9" w16cid:durableId="975527071">
-    <w:abstractNumId w:val="16"/>
+    <w:abstractNumId w:val="20"/>
   </w:num>
   <w:num w:numId="10" w16cid:durableId="121312715">
-    <w:abstractNumId w:val="14"/>
+    <w:abstractNumId w:val="18"/>
   </w:num>
   <w:num w:numId="11" w16cid:durableId="1054698905">
     <w:abstractNumId w:val="5"/>
   </w:num>
   <w:num w:numId="12" w16cid:durableId="986478034">
-    <w:abstractNumId w:val="15"/>
+    <w:abstractNumId w:val="19"/>
   </w:num>
   <w:num w:numId="13" w16cid:durableId="1450392721">
     <w:abstractNumId w:val="3"/>
   </w:num>
   <w:num w:numId="14" w16cid:durableId="1180512020">
-    <w:abstractNumId w:val="9"/>
+    <w:abstractNumId w:val="11"/>
   </w:num>
   <w:num w:numId="15" w16cid:durableId="1202593751">
-    <w:abstractNumId w:val="11"/>
+    <w:abstractNumId w:val="15"/>
   </w:num>
   <w:num w:numId="16" w16cid:durableId="464471147">
+    <w:abstractNumId w:val="7"/>
+  </w:num>
+  <w:num w:numId="17" w16cid:durableId="1167591982">
+    <w:abstractNumId w:val="10"/>
+  </w:num>
+  <w:num w:numId="18" w16cid:durableId="391540413">
+    <w:abstractNumId w:val="8"/>
+  </w:num>
+  <w:num w:numId="19" w16cid:durableId="85008247">
+    <w:abstractNumId w:val="12"/>
+  </w:num>
+  <w:num w:numId="20" w16cid:durableId="1310941646">
     <w:abstractNumId w:val="6"/>
   </w:num>
-  <w:num w:numId="17" w16cid:durableId="1167591982">
-    <w:abstractNumId w:val="8"/>
+  <w:num w:numId="21" w16cid:durableId="487598475">
+    <w:abstractNumId w:val="14"/>
   </w:num>
 </w:numbering>
 </file>
@@ -22724,7 +23966,7 @@
 </file>
 
 <file path=customXml/itemProps1.xml><?xml version="1.0" encoding="utf-8"?>
-<ds:datastoreItem xmlns:ds="http://schemas.openxmlformats.org/officeDocument/2006/customXml" ds:itemID="{3C468963-3756-A449-9920-A4931C6A4A58}">
+<ds:datastoreItem xmlns:ds="http://schemas.openxmlformats.org/officeDocument/2006/customXml" ds:itemID="{9DEAE9C8-C00E-8A40-A5F9-0AB4157E92B5}">
   <ds:schemaRefs>
     <ds:schemaRef ds:uri="http://schemas.openxmlformats.org/officeDocument/2006/bibliography"/>
   </ds:schemaRefs>

</xml_diff>